<commit_message>
Update to Lab 1
</commit_message>
<xml_diff>
--- a/Labs/Lab01/Lab1.docx
+++ b/Labs/Lab01/Lab1.docx
@@ -2,6 +2,59 @@
 <file path=word/document.xml><?xml version="1.0" encoding="utf-8"?>
 <w:document xmlns:wpc="http://schemas.microsoft.com/office/word/2010/wordprocessingCanvas" xmlns:cx="http://schemas.microsoft.com/office/drawing/2014/chartex" xmlns:cx1="http://schemas.microsoft.com/office/drawing/2015/9/8/chartex" xmlns:mc="http://schemas.openxmlformats.org/markup-compatibility/2006" xmlns:o="urn:schemas-microsoft-com:office:office" xmlns:r="http://schemas.openxmlformats.org/officeDocument/2006/relationships" xmlns:m="http://schemas.openxmlformats.org/officeDocument/2006/math" xmlns:v="urn:schemas-microsoft-com:vml" xmlns:wp14="http://schemas.microsoft.com/office/word/2010/wordprocessingDrawing" xmlns:wp="http://schemas.openxmlformats.org/drawingml/2006/wordprocessingDrawing" xmlns:w10="urn:schemas-microsoft-com:office:word" xmlns:w="http://schemas.openxmlformats.org/wordprocessingml/2006/main" xmlns:w14="http://schemas.microsoft.com/office/word/2010/wordml" xmlns:w15="http://schemas.microsoft.com/office/word/2012/wordml" xmlns:w16se="http://schemas.microsoft.com/office/word/2015/wordml/symex" xmlns:wpg="http://schemas.microsoft.com/office/word/2010/wordprocessingGroup" xmlns:wpi="http://schemas.microsoft.com/office/word/2010/wordprocessingInk" xmlns:wne="http://schemas.microsoft.com/office/word/2006/wordml" xmlns:wps="http://schemas.microsoft.com/office/word/2010/wordprocessingShape" mc:Ignorable="w14 w15 w16se wp14">
   <w:body>
+    <w:p>
+      <w:pPr>
+        <w:contextualSpacing/>
+        <w:rPr>
+          <w:rFonts w:ascii="Times New Roman" w:hAnsi="Times New Roman" w:cs="Times New Roman"/>
+          <w:b/>
+          <w:sz w:val="24"/>
+          <w:szCs w:val="24"/>
+        </w:rPr>
+      </w:pPr>
+      <w:r>
+        <w:rPr>
+          <w:rFonts w:ascii="Times New Roman" w:hAnsi="Times New Roman" w:cs="Times New Roman"/>
+          <w:b/>
+          <w:sz w:val="24"/>
+          <w:szCs w:val="24"/>
+        </w:rPr>
+        <w:t xml:space="preserve">AGGP 131 </w:t>
+      </w:r>
+    </w:p>
+    <w:p>
+      <w:pPr>
+        <w:contextualSpacing/>
+        <w:rPr>
+          <w:rFonts w:ascii="Times New Roman" w:hAnsi="Times New Roman" w:cs="Times New Roman"/>
+          <w:b/>
+          <w:sz w:val="24"/>
+          <w:szCs w:val="24"/>
+        </w:rPr>
+      </w:pPr>
+      <w:r>
+        <w:rPr>
+          <w:rFonts w:ascii="Times New Roman" w:hAnsi="Times New Roman" w:cs="Times New Roman"/>
+          <w:b/>
+          <w:sz w:val="24"/>
+          <w:szCs w:val="24"/>
+        </w:rPr>
+        <w:t xml:space="preserve">LAB 1 </w:t>
+      </w:r>
+    </w:p>
+    <w:p>
+      <w:pPr>
+        <w:contextualSpacing/>
+        <w:rPr>
+          <w:rFonts w:ascii="Times New Roman" w:hAnsi="Times New Roman" w:cs="Times New Roman"/>
+          <w:b/>
+          <w:sz w:val="24"/>
+          <w:szCs w:val="24"/>
+        </w:rPr>
+      </w:pPr>
+      <w:bookmarkStart w:id="0" w:name="_GoBack"/>
+      <w:bookmarkEnd w:id="0"/>
+    </w:p>
     <w:p>
       <w:pPr>
         <w:contextualSpacing/>
@@ -230,491 +283,31 @@
     </w:p>
     <w:p>
       <w:pPr>
+        <w:rPr>
+          <w:rFonts w:ascii="Times New Roman" w:hAnsi="Times New Roman" w:cs="Times New Roman"/>
+          <w:b/>
+          <w:sz w:val="24"/>
+          <w:szCs w:val="24"/>
+        </w:rPr>
+      </w:pPr>
+    </w:p>
+    <w:p>
+      <w:pPr>
         <w:contextualSpacing/>
         <w:rPr>
           <w:rFonts w:ascii="Times New Roman" w:hAnsi="Times New Roman" w:cs="Times New Roman"/>
-          <w:b/>
-          <w:sz w:val="24"/>
-          <w:szCs w:val="24"/>
-        </w:rPr>
-      </w:pPr>
-      <w:r>
-        <w:rPr>
-          <w:rFonts w:ascii="Times New Roman" w:hAnsi="Times New Roman" w:cs="Times New Roman"/>
-          <w:b/>
-          <w:sz w:val="24"/>
-          <w:szCs w:val="24"/>
-        </w:rPr>
-        <w:t>Part 1</w:t>
-      </w:r>
-      <w:r>
-        <w:rPr>
-          <w:rFonts w:ascii="Times New Roman" w:hAnsi="Times New Roman" w:cs="Times New Roman"/>
-          <w:b/>
-          <w:sz w:val="24"/>
-          <w:szCs w:val="24"/>
-        </w:rPr>
-        <w:t xml:space="preserve"> – System Diagrams </w:t>
-      </w:r>
-    </w:p>
-    <w:p>
-      <w:pPr>
-        <w:pStyle w:val="ListParagraph"/>
-        <w:numPr>
-          <w:ilvl w:val="0"/>
-          <w:numId w:val="4"/>
-        </w:numPr>
-        <w:rPr>
-          <w:rFonts w:ascii="Times New Roman" w:hAnsi="Times New Roman" w:cs="Times New Roman"/>
-          <w:sz w:val="24"/>
-          <w:szCs w:val="24"/>
-        </w:rPr>
-      </w:pPr>
-      <w:r>
-        <w:rPr>
-          <w:rFonts w:ascii="Times New Roman" w:hAnsi="Times New Roman" w:cs="Times New Roman"/>
-          <w:sz w:val="24"/>
-          <w:szCs w:val="24"/>
-        </w:rPr>
-        <w:t xml:space="preserve">Diagram all of the required components for the following game types. </w:t>
-      </w:r>
-    </w:p>
-    <w:p>
-      <w:pPr>
-        <w:pStyle w:val="ListParagraph"/>
-        <w:numPr>
-          <w:ilvl w:val="1"/>
-          <w:numId w:val="4"/>
-        </w:numPr>
-        <w:rPr>
-          <w:rFonts w:ascii="Times New Roman" w:hAnsi="Times New Roman" w:cs="Times New Roman"/>
-          <w:sz w:val="24"/>
-          <w:szCs w:val="24"/>
-        </w:rPr>
-      </w:pPr>
-      <w:r>
-        <w:rPr>
-          <w:rFonts w:ascii="Times New Roman" w:hAnsi="Times New Roman" w:cs="Times New Roman"/>
-          <w:sz w:val="24"/>
-          <w:szCs w:val="24"/>
-        </w:rPr>
-        <w:t>You should have a</w:t>
-      </w:r>
-      <w:r>
-        <w:rPr>
-          <w:rFonts w:ascii="Times New Roman" w:hAnsi="Times New Roman" w:cs="Times New Roman"/>
-          <w:sz w:val="24"/>
-          <w:szCs w:val="24"/>
-        </w:rPr>
-        <w:t>n image</w:t>
-      </w:r>
-      <w:r>
-        <w:rPr>
-          <w:rFonts w:ascii="Times New Roman" w:hAnsi="Times New Roman" w:cs="Times New Roman"/>
-          <w:sz w:val="24"/>
-          <w:szCs w:val="24"/>
-        </w:rPr>
-        <w:t xml:space="preserve"> document for each game type.</w:t>
-      </w:r>
-    </w:p>
-    <w:p>
-      <w:pPr>
-        <w:pStyle w:val="ListParagraph"/>
-        <w:numPr>
-          <w:ilvl w:val="2"/>
-          <w:numId w:val="4"/>
-        </w:numPr>
-        <w:rPr>
-          <w:rFonts w:ascii="Times New Roman" w:hAnsi="Times New Roman" w:cs="Times New Roman"/>
-          <w:sz w:val="24"/>
-          <w:szCs w:val="24"/>
-        </w:rPr>
-      </w:pPr>
-      <w:r>
-        <w:rPr>
-          <w:rFonts w:ascii="Times New Roman" w:hAnsi="Times New Roman" w:cs="Times New Roman"/>
-          <w:sz w:val="24"/>
-          <w:szCs w:val="24"/>
-        </w:rPr>
-        <w:t xml:space="preserve">Use a UML diagram tool to help build this. </w:t>
-      </w:r>
-      <w:r>
-        <w:rPr>
-          <w:rFonts w:ascii="Times New Roman" w:hAnsi="Times New Roman" w:cs="Times New Roman"/>
-          <w:sz w:val="24"/>
-          <w:szCs w:val="24"/>
-        </w:rPr>
-        <w:t xml:space="preserve"> </w:t>
-      </w:r>
-    </w:p>
-    <w:p>
-      <w:pPr>
-        <w:pStyle w:val="ListParagraph"/>
-        <w:numPr>
-          <w:ilvl w:val="2"/>
-          <w:numId w:val="4"/>
-        </w:numPr>
-        <w:rPr>
-          <w:rFonts w:ascii="Times New Roman" w:hAnsi="Times New Roman" w:cs="Times New Roman"/>
-          <w:sz w:val="24"/>
-          <w:szCs w:val="24"/>
-        </w:rPr>
-      </w:pPr>
-      <w:r>
-        <w:rPr>
-          <w:rFonts w:ascii="Times New Roman" w:hAnsi="Times New Roman" w:cs="Times New Roman"/>
-          <w:sz w:val="24"/>
-          <w:szCs w:val="24"/>
-        </w:rPr>
-        <w:t xml:space="preserve">A good tool is: </w:t>
-      </w:r>
-      <w:r>
-        <w:rPr>
-          <w:rFonts w:ascii="Times New Roman" w:hAnsi="Times New Roman" w:cs="Times New Roman"/>
-          <w:sz w:val="24"/>
-          <w:szCs w:val="24"/>
-        </w:rPr>
-        <w:t>https://www.draw.io/</w:t>
-      </w:r>
-    </w:p>
-    <w:p>
-      <w:pPr>
-        <w:pStyle w:val="ListParagraph"/>
-        <w:numPr>
-          <w:ilvl w:val="1"/>
-          <w:numId w:val="4"/>
-        </w:numPr>
-        <w:rPr>
-          <w:rFonts w:ascii="Times New Roman" w:hAnsi="Times New Roman" w:cs="Times New Roman"/>
-          <w:sz w:val="24"/>
-          <w:szCs w:val="24"/>
-        </w:rPr>
-      </w:pPr>
-      <w:r>
-        <w:rPr>
-          <w:rFonts w:ascii="Times New Roman" w:hAnsi="Times New Roman" w:cs="Times New Roman"/>
-          <w:sz w:val="24"/>
-          <w:szCs w:val="24"/>
-        </w:rPr>
-        <w:t>Simplify your diagram where you can by collecting things into categories.</w:t>
-      </w:r>
-    </w:p>
-    <w:p>
-      <w:pPr>
-        <w:pStyle w:val="ListParagraph"/>
-        <w:numPr>
-          <w:ilvl w:val="2"/>
-          <w:numId w:val="4"/>
-        </w:numPr>
-        <w:rPr>
-          <w:rFonts w:ascii="Times New Roman" w:hAnsi="Times New Roman" w:cs="Times New Roman"/>
-          <w:sz w:val="24"/>
-          <w:szCs w:val="24"/>
-        </w:rPr>
-      </w:pPr>
-      <w:r>
-        <w:rPr>
-          <w:rFonts w:ascii="Times New Roman" w:hAnsi="Times New Roman" w:cs="Times New Roman"/>
-          <w:sz w:val="24"/>
-          <w:szCs w:val="24"/>
-        </w:rPr>
-        <w:t>Example: You don’t need to list all weapon types, a “weapon” cl</w:t>
-      </w:r>
-      <w:r>
-        <w:rPr>
-          <w:rFonts w:ascii="Times New Roman" w:hAnsi="Times New Roman" w:cs="Times New Roman"/>
-          <w:sz w:val="24"/>
-          <w:szCs w:val="24"/>
-        </w:rPr>
-        <w:t xml:space="preserve">ass to abstract all of them is fine </w:t>
-      </w:r>
-    </w:p>
-    <w:p>
-      <w:pPr>
-        <w:pStyle w:val="ListParagraph"/>
-        <w:ind w:left="1440"/>
-        <w:rPr>
-          <w:rFonts w:ascii="Times New Roman" w:hAnsi="Times New Roman" w:cs="Times New Roman"/>
-          <w:sz w:val="24"/>
-          <w:szCs w:val="24"/>
-        </w:rPr>
-      </w:pPr>
-    </w:p>
-    <w:p>
-      <w:pPr>
-        <w:pStyle w:val="ListParagraph"/>
-        <w:numPr>
-          <w:ilvl w:val="0"/>
-          <w:numId w:val="4"/>
-        </w:numPr>
-        <w:rPr>
-          <w:rFonts w:ascii="Times New Roman" w:hAnsi="Times New Roman" w:cs="Times New Roman"/>
-          <w:sz w:val="24"/>
-          <w:szCs w:val="24"/>
-        </w:rPr>
-      </w:pPr>
-      <w:proofErr w:type="spellStart"/>
-      <w:r>
-        <w:rPr>
-          <w:rFonts w:ascii="Times New Roman" w:hAnsi="Times New Roman" w:cs="Times New Roman"/>
-          <w:sz w:val="24"/>
-          <w:szCs w:val="24"/>
-        </w:rPr>
-        <w:t>DeathMatch</w:t>
-      </w:r>
-      <w:proofErr w:type="spellEnd"/>
-      <w:r>
-        <w:rPr>
-          <w:rFonts w:ascii="Times New Roman" w:hAnsi="Times New Roman" w:cs="Times New Roman"/>
-          <w:sz w:val="24"/>
-          <w:szCs w:val="24"/>
-        </w:rPr>
-        <w:t xml:space="preserve"> First Person Shooter</w:t>
-      </w:r>
-    </w:p>
-    <w:p>
-      <w:pPr>
-        <w:pStyle w:val="ListParagraph"/>
-        <w:numPr>
-          <w:ilvl w:val="0"/>
-          <w:numId w:val="4"/>
-        </w:numPr>
-        <w:rPr>
-          <w:rFonts w:ascii="Times New Roman" w:hAnsi="Times New Roman" w:cs="Times New Roman"/>
-          <w:sz w:val="24"/>
-          <w:szCs w:val="24"/>
-        </w:rPr>
-      </w:pPr>
-      <w:r>
-        <w:rPr>
-          <w:rFonts w:ascii="Times New Roman" w:hAnsi="Times New Roman" w:cs="Times New Roman"/>
-          <w:sz w:val="24"/>
-          <w:szCs w:val="24"/>
-        </w:rPr>
-        <w:t>Capture The Flag</w:t>
-      </w:r>
-    </w:p>
-    <w:p>
-      <w:pPr>
-        <w:pStyle w:val="ListParagraph"/>
-        <w:rPr>
-          <w:rFonts w:ascii="Times New Roman" w:hAnsi="Times New Roman" w:cs="Times New Roman"/>
-          <w:sz w:val="24"/>
-          <w:szCs w:val="24"/>
-        </w:rPr>
-      </w:pPr>
-    </w:p>
-    <w:p>
-      <w:pPr>
-        <w:rPr>
-          <w:rFonts w:ascii="Times New Roman" w:hAnsi="Times New Roman" w:cs="Times New Roman"/>
-          <w:b/>
-          <w:sz w:val="24"/>
-          <w:szCs w:val="24"/>
-        </w:rPr>
-      </w:pPr>
-      <w:r>
-        <w:rPr>
-          <w:rFonts w:ascii="Times New Roman" w:hAnsi="Times New Roman" w:cs="Times New Roman"/>
-          <w:b/>
-          <w:sz w:val="24"/>
-          <w:szCs w:val="24"/>
-        </w:rPr>
-        <w:t xml:space="preserve">Part 2 – </w:t>
-      </w:r>
-      <w:r>
-        <w:rPr>
-          <w:rFonts w:ascii="Times New Roman" w:hAnsi="Times New Roman" w:cs="Times New Roman"/>
-          <w:b/>
-          <w:sz w:val="24"/>
-          <w:szCs w:val="24"/>
-        </w:rPr>
-        <w:t>Unreal Engine S</w:t>
-      </w:r>
-      <w:r>
-        <w:rPr>
-          <w:rFonts w:ascii="Times New Roman" w:hAnsi="Times New Roman" w:cs="Times New Roman"/>
-          <w:b/>
-          <w:sz w:val="24"/>
-          <w:szCs w:val="24"/>
-        </w:rPr>
-        <w:t>tructure</w:t>
-      </w:r>
-    </w:p>
-    <w:p>
-      <w:pPr>
-        <w:pStyle w:val="ListParagraph"/>
-        <w:rPr>
-          <w:rFonts w:ascii="Times New Roman" w:hAnsi="Times New Roman" w:cs="Times New Roman"/>
-          <w:sz w:val="24"/>
-          <w:szCs w:val="24"/>
-        </w:rPr>
-      </w:pPr>
-      <w:r>
-        <w:rPr>
-          <w:rFonts w:ascii="Times New Roman" w:hAnsi="Times New Roman" w:cs="Times New Roman"/>
-          <w:sz w:val="24"/>
-          <w:szCs w:val="24"/>
-        </w:rPr>
-        <w:t xml:space="preserve">Several pages from the Unreal Engine Documentation </w:t>
-      </w:r>
-      <w:proofErr w:type="gramStart"/>
-      <w:r>
-        <w:rPr>
-          <w:rFonts w:ascii="Times New Roman" w:hAnsi="Times New Roman" w:cs="Times New Roman"/>
-          <w:sz w:val="24"/>
-          <w:szCs w:val="24"/>
-        </w:rPr>
-        <w:t>has</w:t>
-      </w:r>
-      <w:bookmarkStart w:id="0" w:name="_GoBack"/>
-      <w:bookmarkEnd w:id="0"/>
-      <w:r>
-        <w:rPr>
-          <w:rFonts w:ascii="Times New Roman" w:hAnsi="Times New Roman" w:cs="Times New Roman"/>
-          <w:sz w:val="24"/>
-          <w:szCs w:val="24"/>
-        </w:rPr>
-        <w:t xml:space="preserve"> been given</w:t>
-      </w:r>
-      <w:proofErr w:type="gramEnd"/>
-      <w:r>
-        <w:rPr>
-          <w:rFonts w:ascii="Times New Roman" w:hAnsi="Times New Roman" w:cs="Times New Roman"/>
-          <w:sz w:val="24"/>
-          <w:szCs w:val="24"/>
-        </w:rPr>
-        <w:t xml:space="preserve"> to you. Review them and other documentation. </w:t>
-      </w:r>
-      <w:r>
-        <w:rPr>
-          <w:rFonts w:ascii="Times New Roman" w:hAnsi="Times New Roman" w:cs="Times New Roman"/>
-          <w:sz w:val="24"/>
-          <w:szCs w:val="24"/>
-        </w:rPr>
-        <w:t>Provide a d</w:t>
-      </w:r>
-      <w:r>
-        <w:rPr>
-          <w:rFonts w:ascii="Times New Roman" w:hAnsi="Times New Roman" w:cs="Times New Roman"/>
-          <w:sz w:val="24"/>
-          <w:szCs w:val="24"/>
-        </w:rPr>
-        <w:t xml:space="preserve">iagram </w:t>
-      </w:r>
-      <w:r>
-        <w:rPr>
-          <w:rFonts w:ascii="Times New Roman" w:hAnsi="Times New Roman" w:cs="Times New Roman"/>
-          <w:sz w:val="24"/>
-          <w:szCs w:val="24"/>
-        </w:rPr>
-        <w:t xml:space="preserve">that shows </w:t>
-      </w:r>
-      <w:r>
-        <w:rPr>
-          <w:rFonts w:ascii="Times New Roman" w:hAnsi="Times New Roman" w:cs="Times New Roman"/>
-          <w:sz w:val="24"/>
-          <w:szCs w:val="24"/>
-        </w:rPr>
-        <w:t xml:space="preserve">the basic relationships of the </w:t>
-      </w:r>
-      <w:proofErr w:type="gramStart"/>
-      <w:r>
-        <w:rPr>
-          <w:rFonts w:ascii="Times New Roman" w:hAnsi="Times New Roman" w:cs="Times New Roman"/>
-          <w:sz w:val="24"/>
-          <w:szCs w:val="24"/>
-        </w:rPr>
-        <w:t>core gameplay framework classes</w:t>
-      </w:r>
-      <w:proofErr w:type="gramEnd"/>
-      <w:r>
-        <w:rPr>
-          <w:rFonts w:ascii="Times New Roman" w:hAnsi="Times New Roman" w:cs="Times New Roman"/>
-          <w:sz w:val="24"/>
-          <w:szCs w:val="24"/>
-        </w:rPr>
-        <w:t xml:space="preserve"> in Unreal Engine. </w:t>
-      </w:r>
-    </w:p>
-    <w:p>
-      <w:pPr>
-        <w:pStyle w:val="ListParagraph"/>
-        <w:rPr>
-          <w:rFonts w:ascii="Times New Roman" w:hAnsi="Times New Roman" w:cs="Times New Roman"/>
-          <w:sz w:val="24"/>
-          <w:szCs w:val="24"/>
-        </w:rPr>
-      </w:pPr>
-    </w:p>
-    <w:p>
-      <w:pPr>
-        <w:pStyle w:val="ListParagraph"/>
-        <w:rPr>
-          <w:rFonts w:ascii="Times New Roman" w:hAnsi="Times New Roman" w:cs="Times New Roman"/>
-          <w:i/>
-          <w:sz w:val="24"/>
-          <w:szCs w:val="24"/>
-        </w:rPr>
-      </w:pPr>
-      <w:r>
-        <w:rPr>
-          <w:rFonts w:ascii="Times New Roman" w:hAnsi="Times New Roman" w:cs="Times New Roman"/>
-          <w:i/>
-          <w:sz w:val="24"/>
-          <w:szCs w:val="24"/>
-        </w:rPr>
-        <w:t xml:space="preserve">Hint: If you do the readings, you might just find the answer you need… </w:t>
-      </w:r>
-    </w:p>
-    <w:p>
-      <w:pPr>
-        <w:pStyle w:val="ListParagraph"/>
-        <w:rPr>
-          <w:rFonts w:ascii="Times New Roman" w:hAnsi="Times New Roman" w:cs="Times New Roman"/>
-          <w:b/>
-          <w:sz w:val="24"/>
-          <w:szCs w:val="24"/>
-        </w:rPr>
-      </w:pPr>
-    </w:p>
-    <w:p>
-      <w:pPr>
-        <w:rPr>
-          <w:rFonts w:ascii="Times New Roman" w:hAnsi="Times New Roman" w:cs="Times New Roman"/>
-          <w:b/>
-          <w:sz w:val="24"/>
-          <w:szCs w:val="24"/>
-        </w:rPr>
-      </w:pPr>
-      <w:r>
-        <w:rPr>
-          <w:rFonts w:ascii="Times New Roman" w:hAnsi="Times New Roman" w:cs="Times New Roman"/>
-          <w:b/>
-          <w:sz w:val="24"/>
-          <w:szCs w:val="24"/>
-        </w:rPr>
-        <w:br w:type="page"/>
-      </w:r>
-    </w:p>
-    <w:p>
-      <w:pPr>
-        <w:contextualSpacing/>
-        <w:rPr>
-          <w:rFonts w:ascii="Times New Roman" w:hAnsi="Times New Roman" w:cs="Times New Roman"/>
-          <w:sz w:val="24"/>
-          <w:szCs w:val="24"/>
-        </w:rPr>
-      </w:pPr>
-      <w:r>
-        <w:rPr>
-          <w:rFonts w:ascii="Times New Roman" w:hAnsi="Times New Roman" w:cs="Times New Roman"/>
-          <w:b/>
-          <w:sz w:val="24"/>
-          <w:szCs w:val="24"/>
-        </w:rPr>
-        <w:lastRenderedPageBreak/>
-        <w:t>PART 3</w:t>
+          <w:sz w:val="24"/>
+          <w:szCs w:val="24"/>
+        </w:rPr>
+      </w:pPr>
+      <w:r>
+        <w:rPr>
+          <w:rFonts w:ascii="Times New Roman" w:hAnsi="Times New Roman" w:cs="Times New Roman"/>
+          <w:b/>
+          <w:sz w:val="24"/>
+          <w:szCs w:val="24"/>
+        </w:rPr>
+        <w:t>PART 1</w:t>
       </w:r>
       <w:r>
         <w:rPr>
@@ -776,25 +369,7 @@
           <w:sz w:val="24"/>
           <w:szCs w:val="24"/>
         </w:rPr>
-        <w:t xml:space="preserve"> Name the project &lt;</w:t>
-      </w:r>
-      <w:proofErr w:type="spellStart"/>
-      <w:r>
-        <w:rPr>
-          <w:rFonts w:ascii="Times New Roman" w:hAnsi="Times New Roman" w:cs="Times New Roman"/>
-          <w:sz w:val="24"/>
-          <w:szCs w:val="24"/>
-        </w:rPr>
-        <w:t>LastName</w:t>
-      </w:r>
-      <w:proofErr w:type="spellEnd"/>
-      <w:r>
-        <w:rPr>
-          <w:rFonts w:ascii="Times New Roman" w:hAnsi="Times New Roman" w:cs="Times New Roman"/>
-          <w:sz w:val="24"/>
-          <w:szCs w:val="24"/>
-        </w:rPr>
-        <w:t>&gt;_Lab1_InheritanceExample</w:t>
+        <w:t xml:space="preserve"> Name the project &lt;LastName&gt;_Lab1_InheritanceExample</w:t>
       </w:r>
     </w:p>
     <w:p>
@@ -873,25 +448,7 @@
           <w:sz w:val="24"/>
           <w:szCs w:val="24"/>
         </w:rPr>
-        <w:t>For this assignment, write all 5 classes in one CS File called “</w:t>
-      </w:r>
-      <w:proofErr w:type="spellStart"/>
-      <w:r>
-        <w:rPr>
-          <w:rFonts w:ascii="Times New Roman" w:hAnsi="Times New Roman" w:cs="Times New Roman"/>
-          <w:sz w:val="24"/>
-          <w:szCs w:val="24"/>
-        </w:rPr>
-        <w:t>Levels.cs</w:t>
-      </w:r>
-      <w:proofErr w:type="spellEnd"/>
-      <w:r>
-        <w:rPr>
-          <w:rFonts w:ascii="Times New Roman" w:hAnsi="Times New Roman" w:cs="Times New Roman"/>
-          <w:sz w:val="24"/>
-          <w:szCs w:val="24"/>
-        </w:rPr>
-        <w:t>”</w:t>
+        <w:t>For this assignment, write all 5 classes in one CS File called “Levels.cs”</w:t>
       </w:r>
     </w:p>
     <w:p>
@@ -1064,25 +621,7 @@
           <w:sz w:val="24"/>
           <w:szCs w:val="24"/>
         </w:rPr>
-        <w:t xml:space="preserve">Have each method that prints a string that indicates the method </w:t>
-      </w:r>
-      <w:proofErr w:type="gramStart"/>
-      <w:r>
-        <w:rPr>
-          <w:rFonts w:ascii="Times New Roman" w:hAnsi="Times New Roman" w:cs="Times New Roman"/>
-          <w:sz w:val="24"/>
-          <w:szCs w:val="24"/>
-        </w:rPr>
-        <w:t>was called</w:t>
-      </w:r>
-      <w:proofErr w:type="gramEnd"/>
-      <w:r>
-        <w:rPr>
-          <w:rFonts w:ascii="Times New Roman" w:hAnsi="Times New Roman" w:cs="Times New Roman"/>
-          <w:sz w:val="24"/>
-          <w:szCs w:val="24"/>
-        </w:rPr>
-        <w:t xml:space="preserve">. </w:t>
+        <w:t xml:space="preserve">Have each method that prints a string that indicates the method was called. </w:t>
       </w:r>
     </w:p>
     <w:p>
@@ -1418,6 +957,7 @@
           <w:sz w:val="24"/>
           <w:szCs w:val="24"/>
         </w:rPr>
+        <w:lastRenderedPageBreak/>
         <w:t>Add an override of Method3</w:t>
       </w:r>
     </w:p>
@@ -1491,8 +1031,25 @@
           <w:sz w:val="24"/>
           <w:szCs w:val="24"/>
         </w:rPr>
-        <w:lastRenderedPageBreak/>
-        <w:t xml:space="preserve">PART 4 – </w:t>
+        <w:t xml:space="preserve">PART </w:t>
+      </w:r>
+      <w:r>
+        <w:rPr>
+          <w:rFonts w:ascii="Times New Roman" w:hAnsi="Times New Roman" w:cs="Times New Roman"/>
+          <w:b/>
+          <w:sz w:val="24"/>
+          <w:szCs w:val="24"/>
+        </w:rPr>
+        <w:t>2</w:t>
+      </w:r>
+      <w:r>
+        <w:rPr>
+          <w:rFonts w:ascii="Times New Roman" w:hAnsi="Times New Roman" w:cs="Times New Roman"/>
+          <w:b/>
+          <w:sz w:val="24"/>
+          <w:szCs w:val="24"/>
+        </w:rPr>
+        <w:t xml:space="preserve"> – </w:t>
       </w:r>
       <w:r>
         <w:rPr>
@@ -1676,25 +1233,7 @@
           <w:sz w:val="24"/>
           <w:szCs w:val="24"/>
         </w:rPr>
-        <w:t>Add “</w:t>
-      </w:r>
-      <w:proofErr w:type="spellStart"/>
-      <w:r>
-        <w:rPr>
-          <w:rFonts w:ascii="Times New Roman" w:hAnsi="Times New Roman" w:cs="Times New Roman"/>
-          <w:sz w:val="24"/>
-          <w:szCs w:val="24"/>
-        </w:rPr>
-        <w:t>TriggerEntered</w:t>
-      </w:r>
-      <w:proofErr w:type="spellEnd"/>
-      <w:r>
-        <w:rPr>
-          <w:rFonts w:ascii="Times New Roman" w:hAnsi="Times New Roman" w:cs="Times New Roman"/>
-          <w:sz w:val="24"/>
-          <w:szCs w:val="24"/>
-        </w:rPr>
-        <w:t>”</w:t>
+        <w:t>Add “TriggerEntered”</w:t>
       </w:r>
     </w:p>
     <w:p>
@@ -1754,23 +1293,13 @@
           <w:szCs w:val="24"/>
         </w:rPr>
       </w:pPr>
-      <w:proofErr w:type="spellStart"/>
-      <w:r>
-        <w:rPr>
-          <w:rFonts w:ascii="Times New Roman" w:hAnsi="Times New Roman" w:cs="Times New Roman"/>
-          <w:sz w:val="24"/>
-          <w:szCs w:val="24"/>
-        </w:rPr>
-        <w:t>OnTriggerEnter</w:t>
-      </w:r>
-      <w:proofErr w:type="spellEnd"/>
-      <w:r>
-        <w:rPr>
-          <w:rFonts w:ascii="Times New Roman" w:hAnsi="Times New Roman" w:cs="Times New Roman"/>
-          <w:sz w:val="24"/>
-          <w:szCs w:val="24"/>
-        </w:rPr>
-        <w:t xml:space="preserve"> </w:t>
+      <w:r>
+        <w:rPr>
+          <w:rFonts w:ascii="Times New Roman" w:hAnsi="Times New Roman" w:cs="Times New Roman"/>
+          <w:sz w:val="24"/>
+          <w:szCs w:val="24"/>
+        </w:rPr>
+        <w:t xml:space="preserve">OnTriggerEnter </w:t>
       </w:r>
     </w:p>
     <w:p>
@@ -1792,25 +1321,7 @@
           <w:sz w:val="24"/>
           <w:szCs w:val="24"/>
         </w:rPr>
-        <w:t>will call “</w:t>
-      </w:r>
-      <w:proofErr w:type="spellStart"/>
-      <w:r>
-        <w:rPr>
-          <w:rFonts w:ascii="Times New Roman" w:hAnsi="Times New Roman" w:cs="Times New Roman"/>
-          <w:sz w:val="24"/>
-          <w:szCs w:val="24"/>
-        </w:rPr>
-        <w:t>TriggerEntered</w:t>
-      </w:r>
-      <w:proofErr w:type="spellEnd"/>
-      <w:r>
-        <w:rPr>
-          <w:rFonts w:ascii="Times New Roman" w:hAnsi="Times New Roman" w:cs="Times New Roman"/>
-          <w:sz w:val="24"/>
-          <w:szCs w:val="24"/>
-        </w:rPr>
-        <w:t>”</w:t>
+        <w:t>will call “TriggerEntered”</w:t>
       </w:r>
     </w:p>
     <w:p>
@@ -1876,25 +1387,8 @@
           <w:sz w:val="24"/>
           <w:szCs w:val="24"/>
         </w:rPr>
-        <w:t>This will override “</w:t>
-      </w:r>
-      <w:proofErr w:type="spellStart"/>
-      <w:r>
-        <w:rPr>
-          <w:rFonts w:ascii="Times New Roman" w:hAnsi="Times New Roman" w:cs="Times New Roman"/>
-          <w:sz w:val="24"/>
-          <w:szCs w:val="24"/>
-        </w:rPr>
-        <w:t>TriggerEntered</w:t>
-      </w:r>
-      <w:proofErr w:type="spellEnd"/>
-      <w:r>
-        <w:rPr>
-          <w:rFonts w:ascii="Times New Roman" w:hAnsi="Times New Roman" w:cs="Times New Roman"/>
-          <w:sz w:val="24"/>
-          <w:szCs w:val="24"/>
-        </w:rPr>
-        <w:t>”</w:t>
+        <w:lastRenderedPageBreak/>
+        <w:t>This will override “TriggerEntered”</w:t>
       </w:r>
     </w:p>
     <w:p>
@@ -1965,6 +1459,101 @@
     </w:p>
     <w:p>
       <w:pPr>
+        <w:rPr>
+          <w:rFonts w:ascii="Times New Roman" w:hAnsi="Times New Roman" w:cs="Times New Roman"/>
+          <w:sz w:val="24"/>
+          <w:szCs w:val="24"/>
+        </w:rPr>
+      </w:pPr>
+    </w:p>
+    <w:p>
+      <w:pPr>
+        <w:pStyle w:val="ListParagraph"/>
+        <w:numPr>
+          <w:ilvl w:val="0"/>
+          <w:numId w:val="3"/>
+        </w:numPr>
+        <w:rPr>
+          <w:rFonts w:ascii="Times New Roman" w:hAnsi="Times New Roman" w:cs="Times New Roman"/>
+          <w:sz w:val="24"/>
+          <w:szCs w:val="24"/>
+        </w:rPr>
+      </w:pPr>
+      <w:r>
+        <w:rPr>
+          <w:rFonts w:ascii="Times New Roman" w:hAnsi="Times New Roman" w:cs="Times New Roman"/>
+          <w:sz w:val="24"/>
+          <w:szCs w:val="24"/>
+        </w:rPr>
+        <w:t xml:space="preserve">Extra Credit: </w:t>
+      </w:r>
+    </w:p>
+    <w:p>
+      <w:pPr>
+        <w:pStyle w:val="ListParagraph"/>
+        <w:rPr>
+          <w:rFonts w:ascii="Times New Roman" w:hAnsi="Times New Roman" w:cs="Times New Roman"/>
+          <w:sz w:val="24"/>
+          <w:szCs w:val="24"/>
+        </w:rPr>
+      </w:pPr>
+    </w:p>
+    <w:p>
+      <w:pPr>
+        <w:pStyle w:val="ListParagraph"/>
+        <w:numPr>
+          <w:ilvl w:val="1"/>
+          <w:numId w:val="3"/>
+        </w:numPr>
+        <w:rPr>
+          <w:rFonts w:ascii="Times New Roman" w:hAnsi="Times New Roman" w:cs="Times New Roman"/>
+          <w:sz w:val="24"/>
+          <w:szCs w:val="24"/>
+        </w:rPr>
+      </w:pPr>
+      <w:r>
+        <w:rPr>
+          <w:rFonts w:ascii="Times New Roman" w:hAnsi="Times New Roman" w:cs="Times New Roman"/>
+          <w:sz w:val="24"/>
+          <w:szCs w:val="24"/>
+        </w:rPr>
+        <w:t>Have TriggerEntered return a boolean</w:t>
+      </w:r>
+    </w:p>
+    <w:p>
+      <w:pPr>
+        <w:pStyle w:val="ListParagraph"/>
+        <w:rPr>
+          <w:rFonts w:ascii="Times New Roman" w:hAnsi="Times New Roman" w:cs="Times New Roman"/>
+          <w:sz w:val="24"/>
+          <w:szCs w:val="24"/>
+        </w:rPr>
+      </w:pPr>
+    </w:p>
+    <w:p>
+      <w:pPr>
+        <w:pStyle w:val="ListParagraph"/>
+        <w:numPr>
+          <w:ilvl w:val="1"/>
+          <w:numId w:val="3"/>
+        </w:numPr>
+        <w:rPr>
+          <w:rFonts w:ascii="Times New Roman" w:hAnsi="Times New Roman" w:cs="Times New Roman"/>
+          <w:sz w:val="24"/>
+          <w:szCs w:val="24"/>
+        </w:rPr>
+      </w:pPr>
+      <w:r>
+        <w:rPr>
+          <w:rFonts w:ascii="Times New Roman" w:hAnsi="Times New Roman" w:cs="Times New Roman"/>
+          <w:sz w:val="24"/>
+          <w:szCs w:val="24"/>
+        </w:rPr>
+        <w:t xml:space="preserve">Use this boolean to control if the game object is destroyed in OnTriggerEnter in the base Pickup Class. </w:t>
+      </w:r>
+    </w:p>
+    <w:p>
+      <w:pPr>
         <w:contextualSpacing/>
         <w:rPr>
           <w:rFonts w:ascii="Times New Roman" w:hAnsi="Times New Roman" w:cs="Times New Roman"/>
@@ -1982,6 +1571,454 @@
           <w:szCs w:val="24"/>
         </w:rPr>
       </w:pPr>
+    </w:p>
+    <w:p>
+      <w:pPr>
+        <w:rPr>
+          <w:rFonts w:ascii="Times New Roman" w:hAnsi="Times New Roman" w:cs="Times New Roman"/>
+          <w:b/>
+          <w:sz w:val="24"/>
+          <w:szCs w:val="24"/>
+        </w:rPr>
+      </w:pPr>
+      <w:r>
+        <w:rPr>
+          <w:rFonts w:ascii="Times New Roman" w:hAnsi="Times New Roman" w:cs="Times New Roman"/>
+          <w:b/>
+          <w:sz w:val="24"/>
+          <w:szCs w:val="24"/>
+        </w:rPr>
+        <w:t xml:space="preserve">Part </w:t>
+      </w:r>
+      <w:r>
+        <w:rPr>
+          <w:rFonts w:ascii="Times New Roman" w:hAnsi="Times New Roman" w:cs="Times New Roman"/>
+          <w:b/>
+          <w:sz w:val="24"/>
+          <w:szCs w:val="24"/>
+        </w:rPr>
+        <w:t>3</w:t>
+      </w:r>
+      <w:r>
+        <w:rPr>
+          <w:rFonts w:ascii="Times New Roman" w:hAnsi="Times New Roman" w:cs="Times New Roman"/>
+          <w:b/>
+          <w:sz w:val="24"/>
+          <w:szCs w:val="24"/>
+        </w:rPr>
+        <w:t xml:space="preserve"> – </w:t>
+      </w:r>
+      <w:r>
+        <w:rPr>
+          <w:rFonts w:ascii="Times New Roman" w:hAnsi="Times New Roman" w:cs="Times New Roman"/>
+          <w:b/>
+          <w:sz w:val="24"/>
+          <w:szCs w:val="24"/>
+        </w:rPr>
+        <w:t>Unreal Engine S</w:t>
+      </w:r>
+      <w:r>
+        <w:rPr>
+          <w:rFonts w:ascii="Times New Roman" w:hAnsi="Times New Roman" w:cs="Times New Roman"/>
+          <w:b/>
+          <w:sz w:val="24"/>
+          <w:szCs w:val="24"/>
+        </w:rPr>
+        <w:t>tructure</w:t>
+      </w:r>
+    </w:p>
+    <w:p>
+      <w:pPr>
+        <w:pStyle w:val="ListParagraph"/>
+        <w:rPr>
+          <w:rFonts w:ascii="Times New Roman" w:hAnsi="Times New Roman" w:cs="Times New Roman"/>
+          <w:sz w:val="24"/>
+          <w:szCs w:val="24"/>
+        </w:rPr>
+      </w:pPr>
+      <w:r>
+        <w:rPr>
+          <w:rFonts w:ascii="Times New Roman" w:hAnsi="Times New Roman" w:cs="Times New Roman"/>
+          <w:sz w:val="24"/>
+          <w:szCs w:val="24"/>
+        </w:rPr>
+        <w:t xml:space="preserve">Several pages from the Unreal Engine Documentation has been given to you. Review them and other documentation. Provide a diagram that shows the basic relationships of the core gameplay framework classes in Unreal Engine. </w:t>
+      </w:r>
+    </w:p>
+    <w:p>
+      <w:pPr>
+        <w:pStyle w:val="ListParagraph"/>
+        <w:rPr>
+          <w:rFonts w:ascii="Times New Roman" w:hAnsi="Times New Roman" w:cs="Times New Roman"/>
+          <w:sz w:val="24"/>
+          <w:szCs w:val="24"/>
+        </w:rPr>
+      </w:pPr>
+    </w:p>
+    <w:p>
+      <w:pPr>
+        <w:pStyle w:val="ListParagraph"/>
+        <w:rPr>
+          <w:rFonts w:ascii="Times New Roman" w:hAnsi="Times New Roman" w:cs="Times New Roman"/>
+          <w:i/>
+          <w:sz w:val="24"/>
+          <w:szCs w:val="24"/>
+        </w:rPr>
+      </w:pPr>
+      <w:r>
+        <w:rPr>
+          <w:rFonts w:ascii="Times New Roman" w:hAnsi="Times New Roman" w:cs="Times New Roman"/>
+          <w:i/>
+          <w:sz w:val="24"/>
+          <w:szCs w:val="24"/>
+        </w:rPr>
+        <w:t xml:space="preserve">Hint: If you do the readings, you might just find the answer you need… </w:t>
+      </w:r>
+    </w:p>
+    <w:p>
+      <w:pPr>
+        <w:pStyle w:val="ListParagraph"/>
+        <w:rPr>
+          <w:rFonts w:ascii="Times New Roman" w:hAnsi="Times New Roman" w:cs="Times New Roman"/>
+          <w:b/>
+          <w:sz w:val="24"/>
+          <w:szCs w:val="24"/>
+        </w:rPr>
+      </w:pPr>
+    </w:p>
+    <w:p>
+      <w:pPr>
+        <w:pStyle w:val="ListParagraph"/>
+        <w:rPr>
+          <w:rFonts w:ascii="Times New Roman" w:hAnsi="Times New Roman" w:cs="Times New Roman"/>
+          <w:b/>
+          <w:sz w:val="24"/>
+          <w:szCs w:val="24"/>
+        </w:rPr>
+      </w:pPr>
+    </w:p>
+    <w:p>
+      <w:pPr>
+        <w:contextualSpacing/>
+        <w:rPr>
+          <w:rFonts w:ascii="Times New Roman" w:hAnsi="Times New Roman" w:cs="Times New Roman"/>
+          <w:b/>
+          <w:sz w:val="24"/>
+          <w:szCs w:val="24"/>
+        </w:rPr>
+      </w:pPr>
+      <w:r>
+        <w:rPr>
+          <w:rFonts w:ascii="Times New Roman" w:hAnsi="Times New Roman" w:cs="Times New Roman"/>
+          <w:b/>
+          <w:sz w:val="24"/>
+          <w:szCs w:val="24"/>
+        </w:rPr>
+        <w:t xml:space="preserve">Part 4 – System Diagrams </w:t>
+      </w:r>
+    </w:p>
+    <w:p>
+      <w:pPr>
+        <w:pStyle w:val="ListParagraph"/>
+        <w:numPr>
+          <w:ilvl w:val="0"/>
+          <w:numId w:val="4"/>
+        </w:numPr>
+        <w:rPr>
+          <w:rFonts w:ascii="Times New Roman" w:hAnsi="Times New Roman" w:cs="Times New Roman"/>
+          <w:sz w:val="24"/>
+          <w:szCs w:val="24"/>
+        </w:rPr>
+      </w:pPr>
+      <w:r>
+        <w:rPr>
+          <w:rFonts w:ascii="Times New Roman" w:hAnsi="Times New Roman" w:cs="Times New Roman"/>
+          <w:sz w:val="24"/>
+          <w:szCs w:val="24"/>
+        </w:rPr>
+        <w:t xml:space="preserve">Diagram all of the required </w:t>
+      </w:r>
+      <w:r>
+        <w:rPr>
+          <w:rFonts w:ascii="Times New Roman" w:hAnsi="Times New Roman" w:cs="Times New Roman"/>
+          <w:sz w:val="24"/>
+          <w:szCs w:val="24"/>
+        </w:rPr>
+        <w:t xml:space="preserve">basic </w:t>
+      </w:r>
+      <w:r>
+        <w:rPr>
+          <w:rFonts w:ascii="Times New Roman" w:hAnsi="Times New Roman" w:cs="Times New Roman"/>
+          <w:sz w:val="24"/>
+          <w:szCs w:val="24"/>
+        </w:rPr>
+        <w:t>components for the following game types</w:t>
+      </w:r>
+      <w:r>
+        <w:rPr>
+          <w:rFonts w:ascii="Times New Roman" w:hAnsi="Times New Roman" w:cs="Times New Roman"/>
+          <w:sz w:val="24"/>
+          <w:szCs w:val="24"/>
+        </w:rPr>
+        <w:t xml:space="preserve"> below</w:t>
+      </w:r>
+      <w:r>
+        <w:rPr>
+          <w:rFonts w:ascii="Times New Roman" w:hAnsi="Times New Roman" w:cs="Times New Roman"/>
+          <w:sz w:val="24"/>
+          <w:szCs w:val="24"/>
+        </w:rPr>
+        <w:t xml:space="preserve">. </w:t>
+      </w:r>
+    </w:p>
+    <w:p>
+      <w:pPr>
+        <w:pStyle w:val="ListParagraph"/>
+        <w:numPr>
+          <w:ilvl w:val="0"/>
+          <w:numId w:val="4"/>
+        </w:numPr>
+        <w:rPr>
+          <w:rFonts w:ascii="Times New Roman" w:hAnsi="Times New Roman" w:cs="Times New Roman"/>
+          <w:sz w:val="24"/>
+          <w:szCs w:val="24"/>
+        </w:rPr>
+      </w:pPr>
+      <w:r>
+        <w:rPr>
+          <w:rFonts w:ascii="Times New Roman" w:hAnsi="Times New Roman" w:cs="Times New Roman"/>
+          <w:sz w:val="24"/>
+          <w:szCs w:val="24"/>
+        </w:rPr>
+        <w:t xml:space="preserve">Express Each Game mode as an extension </w:t>
+      </w:r>
+      <w:r>
+        <w:rPr>
+          <w:rFonts w:ascii="Times New Roman" w:hAnsi="Times New Roman" w:cs="Times New Roman"/>
+          <w:sz w:val="24"/>
+          <w:szCs w:val="24"/>
+        </w:rPr>
+        <w:t xml:space="preserve">or inheritance </w:t>
+      </w:r>
+      <w:r>
+        <w:rPr>
+          <w:rFonts w:ascii="Times New Roman" w:hAnsi="Times New Roman" w:cs="Times New Roman"/>
+          <w:sz w:val="24"/>
+          <w:szCs w:val="24"/>
+        </w:rPr>
+        <w:t xml:space="preserve">of the previous one. </w:t>
+      </w:r>
+    </w:p>
+    <w:p>
+      <w:pPr>
+        <w:pStyle w:val="ListParagraph"/>
+        <w:numPr>
+          <w:ilvl w:val="0"/>
+          <w:numId w:val="4"/>
+        </w:numPr>
+        <w:rPr>
+          <w:rFonts w:ascii="Times New Roman" w:hAnsi="Times New Roman" w:cs="Times New Roman"/>
+          <w:sz w:val="24"/>
+          <w:szCs w:val="24"/>
+        </w:rPr>
+      </w:pPr>
+      <w:r>
+        <w:rPr>
+          <w:rFonts w:ascii="Times New Roman" w:hAnsi="Times New Roman" w:cs="Times New Roman"/>
+          <w:sz w:val="24"/>
+          <w:szCs w:val="24"/>
+        </w:rPr>
+        <w:t>You should have an image document for each game type.</w:t>
+      </w:r>
+    </w:p>
+    <w:p>
+      <w:pPr>
+        <w:pStyle w:val="ListParagraph"/>
+        <w:numPr>
+          <w:ilvl w:val="1"/>
+          <w:numId w:val="4"/>
+        </w:numPr>
+        <w:rPr>
+          <w:rFonts w:ascii="Times New Roman" w:hAnsi="Times New Roman" w:cs="Times New Roman"/>
+          <w:sz w:val="24"/>
+          <w:szCs w:val="24"/>
+        </w:rPr>
+      </w:pPr>
+      <w:r>
+        <w:rPr>
+          <w:rFonts w:ascii="Times New Roman" w:hAnsi="Times New Roman" w:cs="Times New Roman"/>
+          <w:sz w:val="24"/>
+          <w:szCs w:val="24"/>
+        </w:rPr>
+        <w:t xml:space="preserve">Use a UML diagram tool to help build this. </w:t>
+      </w:r>
+      <w:r>
+        <w:rPr>
+          <w:rFonts w:ascii="Times New Roman" w:hAnsi="Times New Roman" w:cs="Times New Roman"/>
+          <w:sz w:val="24"/>
+          <w:szCs w:val="24"/>
+        </w:rPr>
+        <w:t xml:space="preserve"> </w:t>
+      </w:r>
+    </w:p>
+    <w:p>
+      <w:pPr>
+        <w:pStyle w:val="ListParagraph"/>
+        <w:numPr>
+          <w:ilvl w:val="2"/>
+          <w:numId w:val="4"/>
+        </w:numPr>
+        <w:rPr>
+          <w:rFonts w:ascii="Times New Roman" w:hAnsi="Times New Roman" w:cs="Times New Roman"/>
+          <w:sz w:val="24"/>
+          <w:szCs w:val="24"/>
+        </w:rPr>
+      </w:pPr>
+      <w:r>
+        <w:rPr>
+          <w:rFonts w:ascii="Times New Roman" w:hAnsi="Times New Roman" w:cs="Times New Roman"/>
+          <w:sz w:val="24"/>
+          <w:szCs w:val="24"/>
+        </w:rPr>
+        <w:t xml:space="preserve">A good tool is: </w:t>
+      </w:r>
+      <w:r>
+        <w:rPr>
+          <w:rFonts w:ascii="Times New Roman" w:hAnsi="Times New Roman" w:cs="Times New Roman"/>
+          <w:sz w:val="24"/>
+          <w:szCs w:val="24"/>
+        </w:rPr>
+        <w:t>https://www.draw.io/</w:t>
+      </w:r>
+    </w:p>
+    <w:p>
+      <w:pPr>
+        <w:pStyle w:val="ListParagraph"/>
+        <w:numPr>
+          <w:ilvl w:val="0"/>
+          <w:numId w:val="4"/>
+        </w:numPr>
+        <w:rPr>
+          <w:rFonts w:ascii="Times New Roman" w:hAnsi="Times New Roman" w:cs="Times New Roman"/>
+          <w:sz w:val="24"/>
+          <w:szCs w:val="24"/>
+        </w:rPr>
+      </w:pPr>
+      <w:r>
+        <w:rPr>
+          <w:rFonts w:ascii="Times New Roman" w:hAnsi="Times New Roman" w:cs="Times New Roman"/>
+          <w:sz w:val="24"/>
+          <w:szCs w:val="24"/>
+        </w:rPr>
+        <w:t>Simplify your diagram where you can by collecting things into categories.</w:t>
+      </w:r>
+    </w:p>
+    <w:p>
+      <w:pPr>
+        <w:pStyle w:val="ListParagraph"/>
+        <w:numPr>
+          <w:ilvl w:val="1"/>
+          <w:numId w:val="4"/>
+        </w:numPr>
+        <w:rPr>
+          <w:rFonts w:ascii="Times New Roman" w:hAnsi="Times New Roman" w:cs="Times New Roman"/>
+          <w:sz w:val="24"/>
+          <w:szCs w:val="24"/>
+        </w:rPr>
+      </w:pPr>
+      <w:r>
+        <w:rPr>
+          <w:rFonts w:ascii="Times New Roman" w:hAnsi="Times New Roman" w:cs="Times New Roman"/>
+          <w:sz w:val="24"/>
+          <w:szCs w:val="24"/>
+        </w:rPr>
+        <w:t xml:space="preserve">Example: You don’t need to list all weapon types, a “weapon” class to abstract all of them is fine </w:t>
+      </w:r>
+    </w:p>
+    <w:p>
+      <w:pPr>
+        <w:pStyle w:val="ListParagraph"/>
+        <w:ind w:left="1440"/>
+        <w:rPr>
+          <w:rFonts w:ascii="Times New Roman" w:hAnsi="Times New Roman" w:cs="Times New Roman"/>
+          <w:sz w:val="24"/>
+          <w:szCs w:val="24"/>
+        </w:rPr>
+      </w:pPr>
+    </w:p>
+    <w:p>
+      <w:pPr>
+        <w:pStyle w:val="ListParagraph"/>
+        <w:numPr>
+          <w:ilvl w:val="0"/>
+          <w:numId w:val="4"/>
+        </w:numPr>
+        <w:rPr>
+          <w:rFonts w:ascii="Times New Roman" w:hAnsi="Times New Roman" w:cs="Times New Roman"/>
+          <w:sz w:val="24"/>
+          <w:szCs w:val="24"/>
+        </w:rPr>
+      </w:pPr>
+      <w:r>
+        <w:rPr>
+          <w:rFonts w:ascii="Times New Roman" w:hAnsi="Times New Roman" w:cs="Times New Roman"/>
+          <w:sz w:val="24"/>
+          <w:szCs w:val="24"/>
+        </w:rPr>
+        <w:t xml:space="preserve">DeathMatch </w:t>
+      </w:r>
+    </w:p>
+    <w:p>
+      <w:pPr>
+        <w:pStyle w:val="ListParagraph"/>
+        <w:numPr>
+          <w:ilvl w:val="1"/>
+          <w:numId w:val="4"/>
+        </w:numPr>
+        <w:rPr>
+          <w:rFonts w:ascii="Times New Roman" w:hAnsi="Times New Roman" w:cs="Times New Roman"/>
+          <w:sz w:val="24"/>
+          <w:szCs w:val="24"/>
+        </w:rPr>
+      </w:pPr>
+      <w:r>
+        <w:rPr>
+          <w:rFonts w:ascii="Times New Roman" w:hAnsi="Times New Roman" w:cs="Times New Roman"/>
+          <w:sz w:val="24"/>
+          <w:szCs w:val="24"/>
+        </w:rPr>
+        <w:t xml:space="preserve">Team DeathMatch </w:t>
+      </w:r>
+    </w:p>
+    <w:p>
+      <w:pPr>
+        <w:pStyle w:val="ListParagraph"/>
+        <w:numPr>
+          <w:ilvl w:val="2"/>
+          <w:numId w:val="4"/>
+        </w:numPr>
+        <w:rPr>
+          <w:rFonts w:ascii="Times New Roman" w:hAnsi="Times New Roman" w:cs="Times New Roman"/>
+          <w:sz w:val="24"/>
+          <w:szCs w:val="24"/>
+        </w:rPr>
+      </w:pPr>
+      <w:r>
+        <w:rPr>
+          <w:rFonts w:ascii="Times New Roman" w:hAnsi="Times New Roman" w:cs="Times New Roman"/>
+          <w:sz w:val="24"/>
+          <w:szCs w:val="24"/>
+        </w:rPr>
+        <w:t>Capture The Flag</w:t>
+      </w:r>
+      <w:r>
+        <w:rPr>
+          <w:rFonts w:ascii="Times New Roman" w:hAnsi="Times New Roman" w:cs="Times New Roman"/>
+          <w:sz w:val="24"/>
+          <w:szCs w:val="24"/>
+        </w:rPr>
+        <w:t xml:space="preserve"> </w:t>
+      </w:r>
     </w:p>
     <w:p>
       <w:pPr>

</xml_diff>

<commit_message>
New Updates to the Class
</commit_message>
<xml_diff>
--- a/Labs/Lab01/Lab1.docx
+++ b/Labs/Lab01/Lab1.docx
@@ -1,6 +1,6 @@
 
 <file path=word/document.xml><?xml version="1.0" encoding="utf-8"?>
-<w:document xmlns:wpc="http://schemas.microsoft.com/office/word/2010/wordprocessingCanvas" xmlns:cx="http://schemas.microsoft.com/office/drawing/2014/chartex" xmlns:cx1="http://schemas.microsoft.com/office/drawing/2015/9/8/chartex" xmlns:mc="http://schemas.openxmlformats.org/markup-compatibility/2006" xmlns:o="urn:schemas-microsoft-com:office:office" xmlns:r="http://schemas.openxmlformats.org/officeDocument/2006/relationships" xmlns:m="http://schemas.openxmlformats.org/officeDocument/2006/math" xmlns:v="urn:schemas-microsoft-com:vml" xmlns:wp14="http://schemas.microsoft.com/office/word/2010/wordprocessingDrawing" xmlns:wp="http://schemas.openxmlformats.org/drawingml/2006/wordprocessingDrawing" xmlns:w10="urn:schemas-microsoft-com:office:word" xmlns:w="http://schemas.openxmlformats.org/wordprocessingml/2006/main" xmlns:w14="http://schemas.microsoft.com/office/word/2010/wordml" xmlns:w15="http://schemas.microsoft.com/office/word/2012/wordml" xmlns:w16se="http://schemas.microsoft.com/office/word/2015/wordml/symex" xmlns:wpg="http://schemas.microsoft.com/office/word/2010/wordprocessingGroup" xmlns:wpi="http://schemas.microsoft.com/office/word/2010/wordprocessingInk" xmlns:wne="http://schemas.microsoft.com/office/word/2006/wordml" xmlns:wps="http://schemas.microsoft.com/office/word/2010/wordprocessingShape" mc:Ignorable="w14 w15 w16se wp14">
+<w:document xmlns:wpc="http://schemas.microsoft.com/office/word/2010/wordprocessingCanvas" xmlns:cx="http://schemas.microsoft.com/office/drawing/2014/chartex" xmlns:cx1="http://schemas.microsoft.com/office/drawing/2015/9/8/chartex" xmlns:cx2="http://schemas.microsoft.com/office/drawing/2015/10/21/chartex" xmlns:cx3="http://schemas.microsoft.com/office/drawing/2016/5/9/chartex" xmlns:cx4="http://schemas.microsoft.com/office/drawing/2016/5/10/chartex" xmlns:cx5="http://schemas.microsoft.com/office/drawing/2016/5/11/chartex" xmlns:cx6="http://schemas.microsoft.com/office/drawing/2016/5/12/chartex" xmlns:cx7="http://schemas.microsoft.com/office/drawing/2016/5/13/chartex" xmlns:cx8="http://schemas.microsoft.com/office/drawing/2016/5/14/chartex" xmlns:mc="http://schemas.openxmlformats.org/markup-compatibility/2006" xmlns:aink="http://schemas.microsoft.com/office/drawing/2016/ink" xmlns:am3d="http://schemas.microsoft.com/office/drawing/2017/model3d" xmlns:o="urn:schemas-microsoft-com:office:office" xmlns:r="http://schemas.openxmlformats.org/officeDocument/2006/relationships" xmlns:m="http://schemas.openxmlformats.org/officeDocument/2006/math" xmlns:v="urn:schemas-microsoft-com:vml" xmlns:wp14="http://schemas.microsoft.com/office/word/2010/wordprocessingDrawing" xmlns:wp="http://schemas.openxmlformats.org/drawingml/2006/wordprocessingDrawing" xmlns:w10="urn:schemas-microsoft-com:office:word" xmlns:w="http://schemas.openxmlformats.org/wordprocessingml/2006/main" xmlns:w14="http://schemas.microsoft.com/office/word/2010/wordml" xmlns:w15="http://schemas.microsoft.com/office/word/2012/wordml" xmlns:w16cid="http://schemas.microsoft.com/office/word/2016/wordml/cid" xmlns:w16se="http://schemas.microsoft.com/office/word/2015/wordml/symex" xmlns:wpg="http://schemas.microsoft.com/office/word/2010/wordprocessingGroup" xmlns:wpi="http://schemas.microsoft.com/office/word/2010/wordprocessingInk" xmlns:wne="http://schemas.microsoft.com/office/word/2006/wordml" xmlns:wps="http://schemas.microsoft.com/office/word/2010/wordprocessingShape" mc:Ignorable="w14 w15 w16se w16cid wp14">
   <w:body>
     <w:p>
       <w:pPr>
@@ -52,8 +52,6 @@
           <w:szCs w:val="24"/>
         </w:rPr>
       </w:pPr>
-      <w:bookmarkStart w:id="0" w:name="_GoBack"/>
-      <w:bookmarkEnd w:id="0"/>
     </w:p>
     <w:p>
       <w:pPr>
@@ -369,7 +367,25 @@
           <w:sz w:val="24"/>
           <w:szCs w:val="24"/>
         </w:rPr>
-        <w:t xml:space="preserve"> Name the project &lt;LastName&gt;_Lab1_InheritanceExample</w:t>
+        <w:t xml:space="preserve"> Name the project &lt;</w:t>
+      </w:r>
+      <w:proofErr w:type="spellStart"/>
+      <w:r>
+        <w:rPr>
+          <w:rFonts w:ascii="Times New Roman" w:hAnsi="Times New Roman" w:cs="Times New Roman"/>
+          <w:sz w:val="24"/>
+          <w:szCs w:val="24"/>
+        </w:rPr>
+        <w:t>LastName</w:t>
+      </w:r>
+      <w:proofErr w:type="spellEnd"/>
+      <w:r>
+        <w:rPr>
+          <w:rFonts w:ascii="Times New Roman" w:hAnsi="Times New Roman" w:cs="Times New Roman"/>
+          <w:sz w:val="24"/>
+          <w:szCs w:val="24"/>
+        </w:rPr>
+        <w:t>&gt;_Lab1_InheritanceExample</w:t>
       </w:r>
     </w:p>
     <w:p>
@@ -448,7 +464,25 @@
           <w:sz w:val="24"/>
           <w:szCs w:val="24"/>
         </w:rPr>
-        <w:t>For this assignment, write all 5 classes in one CS File called “Levels.cs”</w:t>
+        <w:t>For this assignment, write all 5 classes in one CS File called “</w:t>
+      </w:r>
+      <w:proofErr w:type="spellStart"/>
+      <w:r>
+        <w:rPr>
+          <w:rFonts w:ascii="Times New Roman" w:hAnsi="Times New Roman" w:cs="Times New Roman"/>
+          <w:sz w:val="24"/>
+          <w:szCs w:val="24"/>
+        </w:rPr>
+        <w:t>Levels.cs</w:t>
+      </w:r>
+      <w:proofErr w:type="spellEnd"/>
+      <w:r>
+        <w:rPr>
+          <w:rFonts w:ascii="Times New Roman" w:hAnsi="Times New Roman" w:cs="Times New Roman"/>
+          <w:sz w:val="24"/>
+          <w:szCs w:val="24"/>
+        </w:rPr>
+        <w:t>”</w:t>
       </w:r>
     </w:p>
     <w:p>
@@ -1008,7 +1042,7 @@
             <v:path o:extrusionok="f" gradientshapeok="t" o:connecttype="rect"/>
             <o:lock v:ext="edit" aspectratio="t"/>
           </v:shapetype>
-          <v:shape id="_x0000_i1025" type="#_x0000_t75" style="width:467.65pt;height:220.5pt">
+          <v:shape id="_x0000_i1025" type="#_x0000_t75" style="width:468pt;height:220.5pt">
             <v:imagedata r:id="rId12" o:title="Main_2"/>
           </v:shape>
         </w:pict>
@@ -1031,6 +1065,37 @@
           <w:sz w:val="24"/>
           <w:szCs w:val="24"/>
         </w:rPr>
+        <w:t xml:space="preserve">PART 2 – C++ Example </w:t>
+      </w:r>
+    </w:p>
+    <w:p>
+      <w:pPr>
+        <w:contextualSpacing/>
+        <w:rPr>
+          <w:rFonts w:ascii="Times New Roman" w:hAnsi="Times New Roman" w:cs="Times New Roman"/>
+          <w:b/>
+          <w:sz w:val="24"/>
+          <w:szCs w:val="24"/>
+        </w:rPr>
+      </w:pPr>
+      <w:bookmarkStart w:id="0" w:name="_GoBack"/>
+      <w:bookmarkEnd w:id="0"/>
+      <w:r>
+        <w:rPr>
+          <w:rFonts w:ascii="Times New Roman" w:hAnsi="Times New Roman" w:cs="Times New Roman"/>
+          <w:b/>
+          <w:sz w:val="24"/>
+          <w:szCs w:val="24"/>
+        </w:rPr>
+        <w:br/>
+      </w:r>
+      <w:r>
+        <w:rPr>
+          <w:rFonts w:ascii="Times New Roman" w:hAnsi="Times New Roman" w:cs="Times New Roman"/>
+          <w:b/>
+          <w:sz w:val="24"/>
+          <w:szCs w:val="24"/>
+        </w:rPr>
         <w:t xml:space="preserve">PART </w:t>
       </w:r>
       <w:r>
@@ -1040,7 +1105,7 @@
           <w:sz w:val="24"/>
           <w:szCs w:val="24"/>
         </w:rPr>
-        <w:t>2</w:t>
+        <w:t>3</w:t>
       </w:r>
       <w:r>
         <w:rPr>
@@ -1233,7 +1298,25 @@
           <w:sz w:val="24"/>
           <w:szCs w:val="24"/>
         </w:rPr>
-        <w:t>Add “TriggerEntered”</w:t>
+        <w:t>Add “</w:t>
+      </w:r>
+      <w:proofErr w:type="spellStart"/>
+      <w:r>
+        <w:rPr>
+          <w:rFonts w:ascii="Times New Roman" w:hAnsi="Times New Roman" w:cs="Times New Roman"/>
+          <w:sz w:val="24"/>
+          <w:szCs w:val="24"/>
+        </w:rPr>
+        <w:t>TriggerEntered</w:t>
+      </w:r>
+      <w:proofErr w:type="spellEnd"/>
+      <w:r>
+        <w:rPr>
+          <w:rFonts w:ascii="Times New Roman" w:hAnsi="Times New Roman" w:cs="Times New Roman"/>
+          <w:sz w:val="24"/>
+          <w:szCs w:val="24"/>
+        </w:rPr>
+        <w:t>”</w:t>
       </w:r>
     </w:p>
     <w:p>
@@ -1293,13 +1376,23 @@
           <w:szCs w:val="24"/>
         </w:rPr>
       </w:pPr>
-      <w:r>
-        <w:rPr>
-          <w:rFonts w:ascii="Times New Roman" w:hAnsi="Times New Roman" w:cs="Times New Roman"/>
-          <w:sz w:val="24"/>
-          <w:szCs w:val="24"/>
-        </w:rPr>
-        <w:t xml:space="preserve">OnTriggerEnter </w:t>
+      <w:proofErr w:type="spellStart"/>
+      <w:r>
+        <w:rPr>
+          <w:rFonts w:ascii="Times New Roman" w:hAnsi="Times New Roman" w:cs="Times New Roman"/>
+          <w:sz w:val="24"/>
+          <w:szCs w:val="24"/>
+        </w:rPr>
+        <w:t>OnTriggerEnter</w:t>
+      </w:r>
+      <w:proofErr w:type="spellEnd"/>
+      <w:r>
+        <w:rPr>
+          <w:rFonts w:ascii="Times New Roman" w:hAnsi="Times New Roman" w:cs="Times New Roman"/>
+          <w:sz w:val="24"/>
+          <w:szCs w:val="24"/>
+        </w:rPr>
+        <w:t xml:space="preserve"> </w:t>
       </w:r>
     </w:p>
     <w:p>
@@ -1321,7 +1414,25 @@
           <w:sz w:val="24"/>
           <w:szCs w:val="24"/>
         </w:rPr>
-        <w:t>will call “TriggerEntered”</w:t>
+        <w:t>will call “</w:t>
+      </w:r>
+      <w:proofErr w:type="spellStart"/>
+      <w:r>
+        <w:rPr>
+          <w:rFonts w:ascii="Times New Roman" w:hAnsi="Times New Roman" w:cs="Times New Roman"/>
+          <w:sz w:val="24"/>
+          <w:szCs w:val="24"/>
+        </w:rPr>
+        <w:t>TriggerEntered</w:t>
+      </w:r>
+      <w:proofErr w:type="spellEnd"/>
+      <w:r>
+        <w:rPr>
+          <w:rFonts w:ascii="Times New Roman" w:hAnsi="Times New Roman" w:cs="Times New Roman"/>
+          <w:sz w:val="24"/>
+          <w:szCs w:val="24"/>
+        </w:rPr>
+        <w:t>”</w:t>
       </w:r>
     </w:p>
     <w:p>
@@ -1343,6 +1454,7 @@
           <w:sz w:val="24"/>
           <w:szCs w:val="24"/>
         </w:rPr>
+        <w:lastRenderedPageBreak/>
         <w:t>Destroy the Game Object</w:t>
       </w:r>
     </w:p>
@@ -1387,8 +1499,25 @@
           <w:sz w:val="24"/>
           <w:szCs w:val="24"/>
         </w:rPr>
-        <w:lastRenderedPageBreak/>
-        <w:t>This will override “TriggerEntered”</w:t>
+        <w:t>This will override “</w:t>
+      </w:r>
+      <w:proofErr w:type="spellStart"/>
+      <w:r>
+        <w:rPr>
+          <w:rFonts w:ascii="Times New Roman" w:hAnsi="Times New Roman" w:cs="Times New Roman"/>
+          <w:sz w:val="24"/>
+          <w:szCs w:val="24"/>
+        </w:rPr>
+        <w:t>TriggerEntered</w:t>
+      </w:r>
+      <w:proofErr w:type="spellEnd"/>
+      <w:r>
+        <w:rPr>
+          <w:rFonts w:ascii="Times New Roman" w:hAnsi="Times New Roman" w:cs="Times New Roman"/>
+          <w:sz w:val="24"/>
+          <w:szCs w:val="24"/>
+        </w:rPr>
+        <w:t>”</w:t>
       </w:r>
     </w:p>
     <w:p>
@@ -1517,7 +1646,25 @@
           <w:sz w:val="24"/>
           <w:szCs w:val="24"/>
         </w:rPr>
-        <w:t>Have TriggerEntered return a boolean</w:t>
+        <w:t xml:space="preserve">Have </w:t>
+      </w:r>
+      <w:proofErr w:type="spellStart"/>
+      <w:r>
+        <w:rPr>
+          <w:rFonts w:ascii="Times New Roman" w:hAnsi="Times New Roman" w:cs="Times New Roman"/>
+          <w:sz w:val="24"/>
+          <w:szCs w:val="24"/>
+        </w:rPr>
+        <w:t>TriggerEntered</w:t>
+      </w:r>
+      <w:proofErr w:type="spellEnd"/>
+      <w:r>
+        <w:rPr>
+          <w:rFonts w:ascii="Times New Roman" w:hAnsi="Times New Roman" w:cs="Times New Roman"/>
+          <w:sz w:val="24"/>
+          <w:szCs w:val="24"/>
+        </w:rPr>
+        <w:t xml:space="preserve"> return a boolean</w:t>
       </w:r>
     </w:p>
     <w:p>
@@ -1549,7 +1696,25 @@
           <w:sz w:val="24"/>
           <w:szCs w:val="24"/>
         </w:rPr>
-        <w:t xml:space="preserve">Use this boolean to control if the game object is destroyed in OnTriggerEnter in the base Pickup Class. </w:t>
+        <w:t xml:space="preserve">Use this boolean to control if the game object is destroyed in </w:t>
+      </w:r>
+      <w:proofErr w:type="spellStart"/>
+      <w:r>
+        <w:rPr>
+          <w:rFonts w:ascii="Times New Roman" w:hAnsi="Times New Roman" w:cs="Times New Roman"/>
+          <w:sz w:val="24"/>
+          <w:szCs w:val="24"/>
+        </w:rPr>
+        <w:t>OnTriggerEnter</w:t>
+      </w:r>
+      <w:proofErr w:type="spellEnd"/>
+      <w:r>
+        <w:rPr>
+          <w:rFonts w:ascii="Times New Roman" w:hAnsi="Times New Roman" w:cs="Times New Roman"/>
+          <w:sz w:val="24"/>
+          <w:szCs w:val="24"/>
+        </w:rPr>
+        <w:t xml:space="preserve"> in the base Pickup Class. </w:t>
       </w:r>
     </w:p>
     <w:p>
@@ -1571,454 +1736,6 @@
           <w:szCs w:val="24"/>
         </w:rPr>
       </w:pPr>
-    </w:p>
-    <w:p>
-      <w:pPr>
-        <w:rPr>
-          <w:rFonts w:ascii="Times New Roman" w:hAnsi="Times New Roman" w:cs="Times New Roman"/>
-          <w:b/>
-          <w:sz w:val="24"/>
-          <w:szCs w:val="24"/>
-        </w:rPr>
-      </w:pPr>
-      <w:r>
-        <w:rPr>
-          <w:rFonts w:ascii="Times New Roman" w:hAnsi="Times New Roman" w:cs="Times New Roman"/>
-          <w:b/>
-          <w:sz w:val="24"/>
-          <w:szCs w:val="24"/>
-        </w:rPr>
-        <w:t xml:space="preserve">Part </w:t>
-      </w:r>
-      <w:r>
-        <w:rPr>
-          <w:rFonts w:ascii="Times New Roman" w:hAnsi="Times New Roman" w:cs="Times New Roman"/>
-          <w:b/>
-          <w:sz w:val="24"/>
-          <w:szCs w:val="24"/>
-        </w:rPr>
-        <w:t>3</w:t>
-      </w:r>
-      <w:r>
-        <w:rPr>
-          <w:rFonts w:ascii="Times New Roman" w:hAnsi="Times New Roman" w:cs="Times New Roman"/>
-          <w:b/>
-          <w:sz w:val="24"/>
-          <w:szCs w:val="24"/>
-        </w:rPr>
-        <w:t xml:space="preserve"> – </w:t>
-      </w:r>
-      <w:r>
-        <w:rPr>
-          <w:rFonts w:ascii="Times New Roman" w:hAnsi="Times New Roman" w:cs="Times New Roman"/>
-          <w:b/>
-          <w:sz w:val="24"/>
-          <w:szCs w:val="24"/>
-        </w:rPr>
-        <w:t>Unreal Engine S</w:t>
-      </w:r>
-      <w:r>
-        <w:rPr>
-          <w:rFonts w:ascii="Times New Roman" w:hAnsi="Times New Roman" w:cs="Times New Roman"/>
-          <w:b/>
-          <w:sz w:val="24"/>
-          <w:szCs w:val="24"/>
-        </w:rPr>
-        <w:t>tructure</w:t>
-      </w:r>
-    </w:p>
-    <w:p>
-      <w:pPr>
-        <w:pStyle w:val="ListParagraph"/>
-        <w:rPr>
-          <w:rFonts w:ascii="Times New Roman" w:hAnsi="Times New Roman" w:cs="Times New Roman"/>
-          <w:sz w:val="24"/>
-          <w:szCs w:val="24"/>
-        </w:rPr>
-      </w:pPr>
-      <w:r>
-        <w:rPr>
-          <w:rFonts w:ascii="Times New Roman" w:hAnsi="Times New Roman" w:cs="Times New Roman"/>
-          <w:sz w:val="24"/>
-          <w:szCs w:val="24"/>
-        </w:rPr>
-        <w:t xml:space="preserve">Several pages from the Unreal Engine Documentation has been given to you. Review them and other documentation. Provide a diagram that shows the basic relationships of the core gameplay framework classes in Unreal Engine. </w:t>
-      </w:r>
-    </w:p>
-    <w:p>
-      <w:pPr>
-        <w:pStyle w:val="ListParagraph"/>
-        <w:rPr>
-          <w:rFonts w:ascii="Times New Roman" w:hAnsi="Times New Roman" w:cs="Times New Roman"/>
-          <w:sz w:val="24"/>
-          <w:szCs w:val="24"/>
-        </w:rPr>
-      </w:pPr>
-    </w:p>
-    <w:p>
-      <w:pPr>
-        <w:pStyle w:val="ListParagraph"/>
-        <w:rPr>
-          <w:rFonts w:ascii="Times New Roman" w:hAnsi="Times New Roman" w:cs="Times New Roman"/>
-          <w:i/>
-          <w:sz w:val="24"/>
-          <w:szCs w:val="24"/>
-        </w:rPr>
-      </w:pPr>
-      <w:r>
-        <w:rPr>
-          <w:rFonts w:ascii="Times New Roman" w:hAnsi="Times New Roman" w:cs="Times New Roman"/>
-          <w:i/>
-          <w:sz w:val="24"/>
-          <w:szCs w:val="24"/>
-        </w:rPr>
-        <w:t xml:space="preserve">Hint: If you do the readings, you might just find the answer you need… </w:t>
-      </w:r>
-    </w:p>
-    <w:p>
-      <w:pPr>
-        <w:pStyle w:val="ListParagraph"/>
-        <w:rPr>
-          <w:rFonts w:ascii="Times New Roman" w:hAnsi="Times New Roman" w:cs="Times New Roman"/>
-          <w:b/>
-          <w:sz w:val="24"/>
-          <w:szCs w:val="24"/>
-        </w:rPr>
-      </w:pPr>
-    </w:p>
-    <w:p>
-      <w:pPr>
-        <w:pStyle w:val="ListParagraph"/>
-        <w:rPr>
-          <w:rFonts w:ascii="Times New Roman" w:hAnsi="Times New Roman" w:cs="Times New Roman"/>
-          <w:b/>
-          <w:sz w:val="24"/>
-          <w:szCs w:val="24"/>
-        </w:rPr>
-      </w:pPr>
-    </w:p>
-    <w:p>
-      <w:pPr>
-        <w:contextualSpacing/>
-        <w:rPr>
-          <w:rFonts w:ascii="Times New Roman" w:hAnsi="Times New Roman" w:cs="Times New Roman"/>
-          <w:b/>
-          <w:sz w:val="24"/>
-          <w:szCs w:val="24"/>
-        </w:rPr>
-      </w:pPr>
-      <w:r>
-        <w:rPr>
-          <w:rFonts w:ascii="Times New Roman" w:hAnsi="Times New Roman" w:cs="Times New Roman"/>
-          <w:b/>
-          <w:sz w:val="24"/>
-          <w:szCs w:val="24"/>
-        </w:rPr>
-        <w:t xml:space="preserve">Part 4 – System Diagrams </w:t>
-      </w:r>
-    </w:p>
-    <w:p>
-      <w:pPr>
-        <w:pStyle w:val="ListParagraph"/>
-        <w:numPr>
-          <w:ilvl w:val="0"/>
-          <w:numId w:val="4"/>
-        </w:numPr>
-        <w:rPr>
-          <w:rFonts w:ascii="Times New Roman" w:hAnsi="Times New Roman" w:cs="Times New Roman"/>
-          <w:sz w:val="24"/>
-          <w:szCs w:val="24"/>
-        </w:rPr>
-      </w:pPr>
-      <w:r>
-        <w:rPr>
-          <w:rFonts w:ascii="Times New Roman" w:hAnsi="Times New Roman" w:cs="Times New Roman"/>
-          <w:sz w:val="24"/>
-          <w:szCs w:val="24"/>
-        </w:rPr>
-        <w:t xml:space="preserve">Diagram all of the required </w:t>
-      </w:r>
-      <w:r>
-        <w:rPr>
-          <w:rFonts w:ascii="Times New Roman" w:hAnsi="Times New Roman" w:cs="Times New Roman"/>
-          <w:sz w:val="24"/>
-          <w:szCs w:val="24"/>
-        </w:rPr>
-        <w:t xml:space="preserve">basic </w:t>
-      </w:r>
-      <w:r>
-        <w:rPr>
-          <w:rFonts w:ascii="Times New Roman" w:hAnsi="Times New Roman" w:cs="Times New Roman"/>
-          <w:sz w:val="24"/>
-          <w:szCs w:val="24"/>
-        </w:rPr>
-        <w:t>components for the following game types</w:t>
-      </w:r>
-      <w:r>
-        <w:rPr>
-          <w:rFonts w:ascii="Times New Roman" w:hAnsi="Times New Roman" w:cs="Times New Roman"/>
-          <w:sz w:val="24"/>
-          <w:szCs w:val="24"/>
-        </w:rPr>
-        <w:t xml:space="preserve"> below</w:t>
-      </w:r>
-      <w:r>
-        <w:rPr>
-          <w:rFonts w:ascii="Times New Roman" w:hAnsi="Times New Roman" w:cs="Times New Roman"/>
-          <w:sz w:val="24"/>
-          <w:szCs w:val="24"/>
-        </w:rPr>
-        <w:t xml:space="preserve">. </w:t>
-      </w:r>
-    </w:p>
-    <w:p>
-      <w:pPr>
-        <w:pStyle w:val="ListParagraph"/>
-        <w:numPr>
-          <w:ilvl w:val="0"/>
-          <w:numId w:val="4"/>
-        </w:numPr>
-        <w:rPr>
-          <w:rFonts w:ascii="Times New Roman" w:hAnsi="Times New Roman" w:cs="Times New Roman"/>
-          <w:sz w:val="24"/>
-          <w:szCs w:val="24"/>
-        </w:rPr>
-      </w:pPr>
-      <w:r>
-        <w:rPr>
-          <w:rFonts w:ascii="Times New Roman" w:hAnsi="Times New Roman" w:cs="Times New Roman"/>
-          <w:sz w:val="24"/>
-          <w:szCs w:val="24"/>
-        </w:rPr>
-        <w:t xml:space="preserve">Express Each Game mode as an extension </w:t>
-      </w:r>
-      <w:r>
-        <w:rPr>
-          <w:rFonts w:ascii="Times New Roman" w:hAnsi="Times New Roman" w:cs="Times New Roman"/>
-          <w:sz w:val="24"/>
-          <w:szCs w:val="24"/>
-        </w:rPr>
-        <w:t xml:space="preserve">or inheritance </w:t>
-      </w:r>
-      <w:r>
-        <w:rPr>
-          <w:rFonts w:ascii="Times New Roman" w:hAnsi="Times New Roman" w:cs="Times New Roman"/>
-          <w:sz w:val="24"/>
-          <w:szCs w:val="24"/>
-        </w:rPr>
-        <w:t xml:space="preserve">of the previous one. </w:t>
-      </w:r>
-    </w:p>
-    <w:p>
-      <w:pPr>
-        <w:pStyle w:val="ListParagraph"/>
-        <w:numPr>
-          <w:ilvl w:val="0"/>
-          <w:numId w:val="4"/>
-        </w:numPr>
-        <w:rPr>
-          <w:rFonts w:ascii="Times New Roman" w:hAnsi="Times New Roman" w:cs="Times New Roman"/>
-          <w:sz w:val="24"/>
-          <w:szCs w:val="24"/>
-        </w:rPr>
-      </w:pPr>
-      <w:r>
-        <w:rPr>
-          <w:rFonts w:ascii="Times New Roman" w:hAnsi="Times New Roman" w:cs="Times New Roman"/>
-          <w:sz w:val="24"/>
-          <w:szCs w:val="24"/>
-        </w:rPr>
-        <w:t>You should have an image document for each game type.</w:t>
-      </w:r>
-    </w:p>
-    <w:p>
-      <w:pPr>
-        <w:pStyle w:val="ListParagraph"/>
-        <w:numPr>
-          <w:ilvl w:val="1"/>
-          <w:numId w:val="4"/>
-        </w:numPr>
-        <w:rPr>
-          <w:rFonts w:ascii="Times New Roman" w:hAnsi="Times New Roman" w:cs="Times New Roman"/>
-          <w:sz w:val="24"/>
-          <w:szCs w:val="24"/>
-        </w:rPr>
-      </w:pPr>
-      <w:r>
-        <w:rPr>
-          <w:rFonts w:ascii="Times New Roman" w:hAnsi="Times New Roman" w:cs="Times New Roman"/>
-          <w:sz w:val="24"/>
-          <w:szCs w:val="24"/>
-        </w:rPr>
-        <w:t xml:space="preserve">Use a UML diagram tool to help build this. </w:t>
-      </w:r>
-      <w:r>
-        <w:rPr>
-          <w:rFonts w:ascii="Times New Roman" w:hAnsi="Times New Roman" w:cs="Times New Roman"/>
-          <w:sz w:val="24"/>
-          <w:szCs w:val="24"/>
-        </w:rPr>
-        <w:t xml:space="preserve"> </w:t>
-      </w:r>
-    </w:p>
-    <w:p>
-      <w:pPr>
-        <w:pStyle w:val="ListParagraph"/>
-        <w:numPr>
-          <w:ilvl w:val="2"/>
-          <w:numId w:val="4"/>
-        </w:numPr>
-        <w:rPr>
-          <w:rFonts w:ascii="Times New Roman" w:hAnsi="Times New Roman" w:cs="Times New Roman"/>
-          <w:sz w:val="24"/>
-          <w:szCs w:val="24"/>
-        </w:rPr>
-      </w:pPr>
-      <w:r>
-        <w:rPr>
-          <w:rFonts w:ascii="Times New Roman" w:hAnsi="Times New Roman" w:cs="Times New Roman"/>
-          <w:sz w:val="24"/>
-          <w:szCs w:val="24"/>
-        </w:rPr>
-        <w:t xml:space="preserve">A good tool is: </w:t>
-      </w:r>
-      <w:r>
-        <w:rPr>
-          <w:rFonts w:ascii="Times New Roman" w:hAnsi="Times New Roman" w:cs="Times New Roman"/>
-          <w:sz w:val="24"/>
-          <w:szCs w:val="24"/>
-        </w:rPr>
-        <w:t>https://www.draw.io/</w:t>
-      </w:r>
-    </w:p>
-    <w:p>
-      <w:pPr>
-        <w:pStyle w:val="ListParagraph"/>
-        <w:numPr>
-          <w:ilvl w:val="0"/>
-          <w:numId w:val="4"/>
-        </w:numPr>
-        <w:rPr>
-          <w:rFonts w:ascii="Times New Roman" w:hAnsi="Times New Roman" w:cs="Times New Roman"/>
-          <w:sz w:val="24"/>
-          <w:szCs w:val="24"/>
-        </w:rPr>
-      </w:pPr>
-      <w:r>
-        <w:rPr>
-          <w:rFonts w:ascii="Times New Roman" w:hAnsi="Times New Roman" w:cs="Times New Roman"/>
-          <w:sz w:val="24"/>
-          <w:szCs w:val="24"/>
-        </w:rPr>
-        <w:t>Simplify your diagram where you can by collecting things into categories.</w:t>
-      </w:r>
-    </w:p>
-    <w:p>
-      <w:pPr>
-        <w:pStyle w:val="ListParagraph"/>
-        <w:numPr>
-          <w:ilvl w:val="1"/>
-          <w:numId w:val="4"/>
-        </w:numPr>
-        <w:rPr>
-          <w:rFonts w:ascii="Times New Roman" w:hAnsi="Times New Roman" w:cs="Times New Roman"/>
-          <w:sz w:val="24"/>
-          <w:szCs w:val="24"/>
-        </w:rPr>
-      </w:pPr>
-      <w:r>
-        <w:rPr>
-          <w:rFonts w:ascii="Times New Roman" w:hAnsi="Times New Roman" w:cs="Times New Roman"/>
-          <w:sz w:val="24"/>
-          <w:szCs w:val="24"/>
-        </w:rPr>
-        <w:t xml:space="preserve">Example: You don’t need to list all weapon types, a “weapon” class to abstract all of them is fine </w:t>
-      </w:r>
-    </w:p>
-    <w:p>
-      <w:pPr>
-        <w:pStyle w:val="ListParagraph"/>
-        <w:ind w:left="1440"/>
-        <w:rPr>
-          <w:rFonts w:ascii="Times New Roman" w:hAnsi="Times New Roman" w:cs="Times New Roman"/>
-          <w:sz w:val="24"/>
-          <w:szCs w:val="24"/>
-        </w:rPr>
-      </w:pPr>
-    </w:p>
-    <w:p>
-      <w:pPr>
-        <w:pStyle w:val="ListParagraph"/>
-        <w:numPr>
-          <w:ilvl w:val="0"/>
-          <w:numId w:val="4"/>
-        </w:numPr>
-        <w:rPr>
-          <w:rFonts w:ascii="Times New Roman" w:hAnsi="Times New Roman" w:cs="Times New Roman"/>
-          <w:sz w:val="24"/>
-          <w:szCs w:val="24"/>
-        </w:rPr>
-      </w:pPr>
-      <w:r>
-        <w:rPr>
-          <w:rFonts w:ascii="Times New Roman" w:hAnsi="Times New Roman" w:cs="Times New Roman"/>
-          <w:sz w:val="24"/>
-          <w:szCs w:val="24"/>
-        </w:rPr>
-        <w:t xml:space="preserve">DeathMatch </w:t>
-      </w:r>
-    </w:p>
-    <w:p>
-      <w:pPr>
-        <w:pStyle w:val="ListParagraph"/>
-        <w:numPr>
-          <w:ilvl w:val="1"/>
-          <w:numId w:val="4"/>
-        </w:numPr>
-        <w:rPr>
-          <w:rFonts w:ascii="Times New Roman" w:hAnsi="Times New Roman" w:cs="Times New Roman"/>
-          <w:sz w:val="24"/>
-          <w:szCs w:val="24"/>
-        </w:rPr>
-      </w:pPr>
-      <w:r>
-        <w:rPr>
-          <w:rFonts w:ascii="Times New Roman" w:hAnsi="Times New Roman" w:cs="Times New Roman"/>
-          <w:sz w:val="24"/>
-          <w:szCs w:val="24"/>
-        </w:rPr>
-        <w:t xml:space="preserve">Team DeathMatch </w:t>
-      </w:r>
-    </w:p>
-    <w:p>
-      <w:pPr>
-        <w:pStyle w:val="ListParagraph"/>
-        <w:numPr>
-          <w:ilvl w:val="2"/>
-          <w:numId w:val="4"/>
-        </w:numPr>
-        <w:rPr>
-          <w:rFonts w:ascii="Times New Roman" w:hAnsi="Times New Roman" w:cs="Times New Roman"/>
-          <w:sz w:val="24"/>
-          <w:szCs w:val="24"/>
-        </w:rPr>
-      </w:pPr>
-      <w:r>
-        <w:rPr>
-          <w:rFonts w:ascii="Times New Roman" w:hAnsi="Times New Roman" w:cs="Times New Roman"/>
-          <w:sz w:val="24"/>
-          <w:szCs w:val="24"/>
-        </w:rPr>
-        <w:t>Capture The Flag</w:t>
-      </w:r>
-      <w:r>
-        <w:rPr>
-          <w:rFonts w:ascii="Times New Roman" w:hAnsi="Times New Roman" w:cs="Times New Roman"/>
-          <w:sz w:val="24"/>
-          <w:szCs w:val="24"/>
-        </w:rPr>
-        <w:t xml:space="preserve"> </w:t>
-      </w:r>
     </w:p>
     <w:p>
       <w:pPr>
@@ -2041,7 +1758,7 @@
 </file>
 
 <file path=word/numbering.xml><?xml version="1.0" encoding="utf-8"?>
-<w:numbering xmlns:wpc="http://schemas.microsoft.com/office/word/2010/wordprocessingCanvas" xmlns:cx="http://schemas.microsoft.com/office/drawing/2014/chartex" xmlns:cx1="http://schemas.microsoft.com/office/drawing/2015/9/8/chartex" xmlns:mc="http://schemas.openxmlformats.org/markup-compatibility/2006" xmlns:o="urn:schemas-microsoft-com:office:office" xmlns:r="http://schemas.openxmlformats.org/officeDocument/2006/relationships" xmlns:m="http://schemas.openxmlformats.org/officeDocument/2006/math" xmlns:v="urn:schemas-microsoft-com:vml" xmlns:wp14="http://schemas.microsoft.com/office/word/2010/wordprocessingDrawing" xmlns:wp="http://schemas.openxmlformats.org/drawingml/2006/wordprocessingDrawing" xmlns:w10="urn:schemas-microsoft-com:office:word" xmlns:w="http://schemas.openxmlformats.org/wordprocessingml/2006/main" xmlns:w14="http://schemas.microsoft.com/office/word/2010/wordml" xmlns:w15="http://schemas.microsoft.com/office/word/2012/wordml" xmlns:w16se="http://schemas.microsoft.com/office/word/2015/wordml/symex" xmlns:wpg="http://schemas.microsoft.com/office/word/2010/wordprocessingGroup" xmlns:wpi="http://schemas.microsoft.com/office/word/2010/wordprocessingInk" xmlns:wne="http://schemas.microsoft.com/office/word/2006/wordml" xmlns:wps="http://schemas.microsoft.com/office/word/2010/wordprocessingShape" mc:Ignorable="w14 w15 w16se wp14">
+<w:numbering xmlns:wpc="http://schemas.microsoft.com/office/word/2010/wordprocessingCanvas" xmlns:cx="http://schemas.microsoft.com/office/drawing/2014/chartex" xmlns:cx1="http://schemas.microsoft.com/office/drawing/2015/9/8/chartex" xmlns:cx2="http://schemas.microsoft.com/office/drawing/2015/10/21/chartex" xmlns:cx3="http://schemas.microsoft.com/office/drawing/2016/5/9/chartex" xmlns:cx4="http://schemas.microsoft.com/office/drawing/2016/5/10/chartex" xmlns:cx5="http://schemas.microsoft.com/office/drawing/2016/5/11/chartex" xmlns:cx6="http://schemas.microsoft.com/office/drawing/2016/5/12/chartex" xmlns:cx7="http://schemas.microsoft.com/office/drawing/2016/5/13/chartex" xmlns:cx8="http://schemas.microsoft.com/office/drawing/2016/5/14/chartex" xmlns:mc="http://schemas.openxmlformats.org/markup-compatibility/2006" xmlns:aink="http://schemas.microsoft.com/office/drawing/2016/ink" xmlns:am3d="http://schemas.microsoft.com/office/drawing/2017/model3d" xmlns:o="urn:schemas-microsoft-com:office:office" xmlns:r="http://schemas.openxmlformats.org/officeDocument/2006/relationships" xmlns:m="http://schemas.openxmlformats.org/officeDocument/2006/math" xmlns:v="urn:schemas-microsoft-com:vml" xmlns:wp14="http://schemas.microsoft.com/office/word/2010/wordprocessingDrawing" xmlns:wp="http://schemas.openxmlformats.org/drawingml/2006/wordprocessingDrawing" xmlns:w10="urn:schemas-microsoft-com:office:word" xmlns:w="http://schemas.openxmlformats.org/wordprocessingml/2006/main" xmlns:w14="http://schemas.microsoft.com/office/word/2010/wordml" xmlns:w15="http://schemas.microsoft.com/office/word/2012/wordml" xmlns:w16cid="http://schemas.microsoft.com/office/word/2016/wordml/cid" xmlns:w16se="http://schemas.microsoft.com/office/word/2015/wordml/symex" xmlns:wpg="http://schemas.microsoft.com/office/word/2010/wordprocessingGroup" xmlns:wpi="http://schemas.microsoft.com/office/word/2010/wordprocessingInk" xmlns:wne="http://schemas.microsoft.com/office/word/2006/wordml" xmlns:wps="http://schemas.microsoft.com/office/word/2010/wordprocessingShape" mc:Ignorable="w14 w15 w16se w16cid wp14">
   <w:abstractNum w:abstractNumId="0" w15:restartNumberingAfterBreak="0">
     <w:nsid w:val="01EA0F7D"/>
     <w:multiLevelType w:val="hybridMultilevel"/>
@@ -2484,7 +2201,7 @@
 </file>
 
 <file path=word/styles.xml><?xml version="1.0" encoding="utf-8"?>
-<w:styles xmlns:mc="http://schemas.openxmlformats.org/markup-compatibility/2006" xmlns:r="http://schemas.openxmlformats.org/officeDocument/2006/relationships" xmlns:w="http://schemas.openxmlformats.org/wordprocessingml/2006/main" xmlns:w14="http://schemas.microsoft.com/office/word/2010/wordml" xmlns:w15="http://schemas.microsoft.com/office/word/2012/wordml" xmlns:w16se="http://schemas.microsoft.com/office/word/2015/wordml/symex" mc:Ignorable="w14 w15 w16se">
+<w:styles xmlns:mc="http://schemas.openxmlformats.org/markup-compatibility/2006" xmlns:r="http://schemas.openxmlformats.org/officeDocument/2006/relationships" xmlns:w="http://schemas.openxmlformats.org/wordprocessingml/2006/main" xmlns:w14="http://schemas.microsoft.com/office/word/2010/wordml" xmlns:w15="http://schemas.microsoft.com/office/word/2012/wordml" xmlns:w16cid="http://schemas.microsoft.com/office/word/2016/wordml/cid" xmlns:w16se="http://schemas.microsoft.com/office/word/2015/wordml/symex" mc:Ignorable="w14 w15 w16se w16cid">
   <w:docDefaults>
     <w:rPrDefault>
       <w:rPr>
@@ -2500,7 +2217,7 @@
       </w:pPr>
     </w:pPrDefault>
   </w:docDefaults>
-  <w:latentStyles w:defLockedState="0" w:defUIPriority="99" w:defSemiHidden="0" w:defUnhideWhenUsed="0" w:defQFormat="0" w:count="371">
+  <w:latentStyles w:defLockedState="0" w:defUIPriority="99" w:defSemiHidden="0" w:defUnhideWhenUsed="0" w:defQFormat="0" w:count="375">
     <w:lsdException w:name="Normal" w:uiPriority="0" w:qFormat="1"/>
     <w:lsdException w:name="heading 1" w:uiPriority="9" w:qFormat="1"/>
     <w:lsdException w:name="heading 2" w:semiHidden="1" w:uiPriority="9" w:unhideWhenUsed="1" w:qFormat="1"/>
@@ -2606,7 +2323,6 @@
     <w:lsdException w:name="HTML Sample" w:semiHidden="1" w:unhideWhenUsed="1"/>
     <w:lsdException w:name="HTML Typewriter" w:semiHidden="1" w:unhideWhenUsed="1"/>
     <w:lsdException w:name="HTML Variable" w:semiHidden="1" w:unhideWhenUsed="1"/>
-    <w:lsdException w:name="Normal Table" w:semiHidden="1" w:unhideWhenUsed="1"/>
     <w:lsdException w:name="annotation subject" w:semiHidden="1" w:unhideWhenUsed="1"/>
     <w:lsdException w:name="No List" w:semiHidden="1" w:unhideWhenUsed="1"/>
     <w:lsdException w:name="Outline List 1" w:semiHidden="1" w:unhideWhenUsed="1"/>
@@ -2650,10 +2366,8 @@
     <w:lsdException w:name="Table Elegant" w:semiHidden="1" w:unhideWhenUsed="1"/>
     <w:lsdException w:name="Table Professional" w:semiHidden="1" w:unhideWhenUsed="1"/>
     <w:lsdException w:name="Table Subtle 1" w:semiHidden="1" w:unhideWhenUsed="1"/>
-    <w:lsdException w:name="Table Subtle 2" w:semiHidden="1" w:unhideWhenUsed="1"/>
     <w:lsdException w:name="Table Web 1" w:semiHidden="1" w:unhideWhenUsed="1"/>
     <w:lsdException w:name="Table Web 2" w:semiHidden="1" w:unhideWhenUsed="1"/>
-    <w:lsdException w:name="Table Web 3" w:semiHidden="1" w:unhideWhenUsed="1"/>
     <w:lsdException w:name="Balloon Text" w:semiHidden="1" w:unhideWhenUsed="1"/>
     <w:lsdException w:name="Table Grid" w:uiPriority="39"/>
     <w:lsdException w:name="Table Theme" w:semiHidden="1" w:unhideWhenUsed="1"/>
@@ -2872,6 +2586,10 @@
     <w:lsdException w:name="List Table 5 Dark Accent 6" w:uiPriority="50"/>
     <w:lsdException w:name="List Table 6 Colorful Accent 6" w:uiPriority="51"/>
     <w:lsdException w:name="List Table 7 Colorful Accent 6" w:uiPriority="52"/>
+    <w:lsdException w:name="Mention" w:semiHidden="1" w:unhideWhenUsed="1"/>
+    <w:lsdException w:name="Smart Hyperlink" w:semiHidden="1" w:unhideWhenUsed="1"/>
+    <w:lsdException w:name="Hashtag" w:semiHidden="1" w:unhideWhenUsed="1"/>
+    <w:lsdException w:name="Unresolved Mention" w:semiHidden="1" w:unhideWhenUsed="1"/>
   </w:latentStyles>
   <w:style w:type="paragraph" w:default="1" w:styleId="Normal">
     <w:name w:val="Normal"/>

</xml_diff>